<commit_message>
Terminar memoria y perfilar código
</commit_message>
<xml_diff>
--- a/Práctica WEB/Memoria entregable 1.docx
+++ b/Práctica WEB/Memoria entregable 1.docx
@@ -75,35 +75,69 @@
           <w:sz w:val="48"/>
           <w:szCs w:val="48"/>
         </w:rPr>
-        <w:t>Prácticas</w:t>
-      </w:r>
-    </w:p>
-    <w:p>
-      <w:pPr>
-        <w:jc w:val="center"/>
+        <w:t>Práctica</w:t>
+      </w:r>
+      <w:r>
         <w:rPr>
           <w:rFonts w:ascii="Times New Roman" w:hAnsi="Times New Roman" w:cs="Times New Roman"/>
           <w:sz w:val="48"/>
           <w:szCs w:val="48"/>
         </w:rPr>
-      </w:pPr>
-      <w:r>
+        <w:t xml:space="preserve"> individual</w:t>
+      </w:r>
+    </w:p>
+    <w:p>
+      <w:pPr>
+        <w:jc w:val="center"/>
         <w:rPr>
           <w:rFonts w:ascii="Times New Roman" w:hAnsi="Times New Roman" w:cs="Times New Roman"/>
           <w:sz w:val="48"/>
           <w:szCs w:val="48"/>
         </w:rPr>
-        <w:t>Entregable 1</w:t>
-      </w:r>
-    </w:p>
-    <w:p>
-      <w:pPr>
-        <w:jc w:val="center"/>
+      </w:pPr>
+      <w:r>
         <w:rPr>
           <w:rFonts w:ascii="Times New Roman" w:hAnsi="Times New Roman" w:cs="Times New Roman"/>
           <w:sz w:val="48"/>
           <w:szCs w:val="48"/>
         </w:rPr>
+        <w:t>Entrega</w:t>
+      </w:r>
+      <w:r>
+        <w:rPr>
+          <w:rFonts w:ascii="Times New Roman" w:hAnsi="Times New Roman" w:cs="Times New Roman"/>
+          <w:sz w:val="48"/>
+          <w:szCs w:val="48"/>
+        </w:rPr>
+        <w:t xml:space="preserve"> 1</w:t>
+      </w:r>
+    </w:p>
+    <w:p>
+      <w:pPr>
+        <w:jc w:val="center"/>
+        <w:rPr>
+          <w:rFonts w:ascii="Times New Roman" w:hAnsi="Times New Roman" w:cs="Times New Roman"/>
+          <w:sz w:val="48"/>
+          <w:szCs w:val="48"/>
+        </w:rPr>
+      </w:pPr>
+      <w:r>
+        <w:rPr>
+          <w:rFonts w:ascii="Times New Roman" w:hAnsi="Times New Roman" w:cs="Times New Roman"/>
+          <w:sz w:val="48"/>
+          <w:szCs w:val="48"/>
+        </w:rPr>
+        <w:t>Esquema del sitio web</w:t>
+      </w:r>
+    </w:p>
+    <w:p>
+      <w:pPr>
+        <w:jc w:val="center"/>
+        <w:rPr>
+          <w:rFonts w:ascii="Times New Roman" w:hAnsi="Times New Roman" w:cs="Times New Roman"/>
+          <w:sz w:val="48"/>
+          <w:szCs w:val="48"/>
+        </w:rPr>
       </w:pPr>
     </w:p>
     <w:p>
@@ -127,7 +161,6 @@
     </w:p>
     <w:p>
       <w:pPr>
-        <w:jc w:val="center"/>
         <w:rPr>
           <w:rFonts w:ascii="Times New Roman" w:hAnsi="Times New Roman" w:cs="Times New Roman"/>
           <w:sz w:val="40"/>
@@ -144,64 +177,93 @@
           <w:szCs w:val="40"/>
         </w:rPr>
       </w:pPr>
-    </w:p>
-    <w:p>
-      <w:pPr>
-        <w:jc w:val="center"/>
+      <w:r>
         <w:rPr>
           <w:rFonts w:ascii="Times New Roman" w:hAnsi="Times New Roman" w:cs="Times New Roman"/>
           <w:sz w:val="40"/>
           <w:szCs w:val="40"/>
         </w:rPr>
-      </w:pPr>
-      <w:r>
+        <w:t>José Luis Bernáldez Morales</w:t>
+      </w:r>
+    </w:p>
+    <w:p>
+      <w:pPr>
+        <w:jc w:val="center"/>
         <w:rPr>
           <w:rFonts w:ascii="Times New Roman" w:hAnsi="Times New Roman" w:cs="Times New Roman"/>
           <w:sz w:val="40"/>
           <w:szCs w:val="40"/>
         </w:rPr>
-        <w:t>José Luis Bernáldez Morales</w:t>
-      </w:r>
-    </w:p>
-    <w:p>
-      <w:pPr>
-        <w:jc w:val="center"/>
+      </w:pPr>
+      <w:r>
         <w:rPr>
           <w:rFonts w:ascii="Times New Roman" w:hAnsi="Times New Roman" w:cs="Times New Roman"/>
           <w:sz w:val="40"/>
           <w:szCs w:val="40"/>
         </w:rPr>
-      </w:pPr>
-      <w:r>
+        <w:t>4º Curso, Computación</w:t>
+      </w:r>
+    </w:p>
+    <w:p>
+      <w:pPr>
+        <w:jc w:val="center"/>
         <w:rPr>
           <w:rFonts w:ascii="Times New Roman" w:hAnsi="Times New Roman" w:cs="Times New Roman"/>
           <w:sz w:val="40"/>
           <w:szCs w:val="40"/>
         </w:rPr>
-        <w:t>4º Curso, Computación</w:t>
-      </w:r>
-    </w:p>
-    <w:p>
-      <w:pPr>
-        <w:jc w:val="center"/>
+      </w:pPr>
+      <w:r>
         <w:rPr>
           <w:rFonts w:ascii="Times New Roman" w:hAnsi="Times New Roman" w:cs="Times New Roman"/>
           <w:sz w:val="40"/>
           <w:szCs w:val="40"/>
         </w:rPr>
-      </w:pPr>
+        <w:t>0</w:t>
+      </w:r>
       <w:r>
         <w:rPr>
           <w:rFonts w:ascii="Times New Roman" w:hAnsi="Times New Roman" w:cs="Times New Roman"/>
           <w:sz w:val="40"/>
           <w:szCs w:val="40"/>
         </w:rPr>
-        <w:t>01/10/2020</w:t>
+        <w:t>5</w:t>
+      </w:r>
+      <w:r>
+        <w:rPr>
+          <w:rFonts w:ascii="Times New Roman" w:hAnsi="Times New Roman" w:cs="Times New Roman"/>
+          <w:sz w:val="40"/>
+          <w:szCs w:val="40"/>
+        </w:rPr>
+        <w:t>/1</w:t>
+      </w:r>
+      <w:r>
+        <w:rPr>
+          <w:rFonts w:ascii="Times New Roman" w:hAnsi="Times New Roman" w:cs="Times New Roman"/>
+          <w:sz w:val="40"/>
+          <w:szCs w:val="40"/>
+        </w:rPr>
+        <w:t>1</w:t>
+      </w:r>
+      <w:r>
+        <w:rPr>
+          <w:rFonts w:ascii="Times New Roman" w:hAnsi="Times New Roman" w:cs="Times New Roman"/>
+          <w:sz w:val="40"/>
+          <w:szCs w:val="40"/>
+        </w:rPr>
+        <w:t>/2020</w:t>
       </w:r>
     </w:p>
     <w:p/>
     <w:sdt>
       <w:sdtPr>
+        <w:rPr>
+          <w:rFonts w:asciiTheme="minorHAnsi" w:eastAsiaTheme="minorHAnsi" w:hAnsiTheme="minorHAnsi" w:cstheme="minorBidi"/>
+          <w:color w:val="auto"/>
+          <w:sz w:val="22"/>
+          <w:szCs w:val="22"/>
+          <w:lang w:eastAsia="en-US"/>
+        </w:rPr>
         <w:id w:val="-565957045"/>
         <w:docPartObj>
           <w:docPartGallery w:val="Table of Contents"/>
@@ -210,13 +272,8 @@
       </w:sdtPr>
       <w:sdtEndPr>
         <w:rPr>
-          <w:rFonts w:asciiTheme="minorHAnsi" w:eastAsiaTheme="minorHAnsi" w:hAnsiTheme="minorHAnsi" w:cstheme="minorBidi"/>
           <w:b/>
           <w:bCs/>
-          <w:color w:val="auto"/>
-          <w:sz w:val="22"/>
-          <w:szCs w:val="22"/>
-          <w:lang w:eastAsia="en-US"/>
         </w:rPr>
       </w:sdtEndPr>
       <w:sdtContent>
@@ -238,10 +295,13 @@
           <w:pPr>
             <w:pStyle w:val="TDC1"/>
             <w:tabs>
+              <w:tab w:val="left" w:pos="440"/>
               <w:tab w:val="right" w:leader="dot" w:pos="8494"/>
             </w:tabs>
             <w:rPr>
+              <w:rFonts w:eastAsiaTheme="minorEastAsia"/>
               <w:noProof/>
+              <w:lang w:val="en-GB" w:eastAsia="en-GB"/>
             </w:rPr>
           </w:pPr>
           <w:r>
@@ -253,7 +313,23 @@
           <w:r>
             <w:fldChar w:fldCharType="separate"/>
           </w:r>
-          <w:hyperlink w:anchor="_Toc54885152" w:history="1">
+          <w:hyperlink w:anchor="_Toc55059723" w:history="1">
+            <w:r>
+              <w:rPr>
+                <w:rStyle w:val="Hipervnculo"/>
+                <w:rFonts w:ascii="Times New Roman" w:hAnsi="Times New Roman" w:cs="Times New Roman"/>
+                <w:noProof/>
+              </w:rPr>
+              <w:t>1.</w:t>
+            </w:r>
+            <w:r>
+              <w:rPr>
+                <w:rFonts w:eastAsiaTheme="minorEastAsia"/>
+                <w:noProof/>
+                <w:lang w:val="en-GB" w:eastAsia="en-GB"/>
+              </w:rPr>
+              <w:t xml:space="preserve"> </w:t>
+            </w:r>
             <w:r>
               <w:rPr>
                 <w:rStyle w:val="Hipervnculo"/>
@@ -281,7 +357,7 @@
                 <w:noProof/>
                 <w:webHidden/>
               </w:rPr>
-              <w:instrText xml:space="preserve"> PAGEREF _Toc54885152 \h </w:instrText>
+              <w:instrText xml:space="preserve"> PAGEREF _Toc55059723 \h </w:instrText>
             </w:r>
             <w:r>
               <w:rPr>
@@ -301,7 +377,7 @@
                 <w:noProof/>
                 <w:webHidden/>
               </w:rPr>
-              <w:t>3</w:t>
+              <w:t>4</w:t>
             </w:r>
             <w:r>
               <w:rPr>
@@ -319,17 +395,19 @@
               <w:tab w:val="right" w:leader="dot" w:pos="8494"/>
             </w:tabs>
             <w:rPr>
+              <w:rFonts w:eastAsiaTheme="minorEastAsia"/>
               <w:noProof/>
+              <w:lang w:val="en-GB" w:eastAsia="en-GB"/>
             </w:rPr>
           </w:pPr>
-          <w:hyperlink w:anchor="_Toc54885153" w:history="1">
+          <w:hyperlink w:anchor="_Toc55059724" w:history="1">
             <w:r>
               <w:rPr>
                 <w:rStyle w:val="Hipervnculo"/>
                 <w:rFonts w:ascii="Times New Roman" w:hAnsi="Times New Roman" w:cs="Times New Roman"/>
                 <w:noProof/>
               </w:rPr>
-              <w:t>Boceto del diseño de la web</w:t>
+              <w:t>2. Boceto del diseño de la web</w:t>
             </w:r>
             <w:r>
               <w:rPr>
@@ -350,7 +428,7 @@
                 <w:noProof/>
                 <w:webHidden/>
               </w:rPr>
-              <w:instrText xml:space="preserve"> PAGEREF _Toc54885153 \h </w:instrText>
+              <w:instrText xml:space="preserve"> PAGEREF _Toc55059724 \h </w:instrText>
             </w:r>
             <w:r>
               <w:rPr>
@@ -370,7 +448,7 @@
                 <w:noProof/>
                 <w:webHidden/>
               </w:rPr>
-              <w:t>3</w:t>
+              <w:t>4</w:t>
             </w:r>
             <w:r>
               <w:rPr>
@@ -388,17 +466,19 @@
               <w:tab w:val="right" w:leader="dot" w:pos="8494"/>
             </w:tabs>
             <w:rPr>
+              <w:rFonts w:eastAsiaTheme="minorEastAsia"/>
               <w:noProof/>
+              <w:lang w:val="en-GB" w:eastAsia="en-GB"/>
             </w:rPr>
           </w:pPr>
-          <w:hyperlink w:anchor="_Toc54885154" w:history="1">
+          <w:hyperlink w:anchor="_Toc55059728" w:history="1">
             <w:r>
               <w:rPr>
                 <w:rStyle w:val="Hipervnculo"/>
                 <w:rFonts w:ascii="Times New Roman" w:hAnsi="Times New Roman" w:cs="Times New Roman"/>
                 <w:noProof/>
               </w:rPr>
-              <w:t>Explicación del diseño de la web</w:t>
+              <w:t>3. Explicación del diseño de la web</w:t>
             </w:r>
             <w:r>
               <w:rPr>
@@ -419,7 +499,7 @@
                 <w:noProof/>
                 <w:webHidden/>
               </w:rPr>
-              <w:instrText xml:space="preserve"> PAGEREF _Toc54885154 \h </w:instrText>
+              <w:instrText xml:space="preserve"> PAGEREF _Toc55059728 \h </w:instrText>
             </w:r>
             <w:r>
               <w:rPr>
@@ -439,7 +519,78 @@
                 <w:noProof/>
                 <w:webHidden/>
               </w:rPr>
-              <w:t>3</w:t>
+              <w:t>7</w:t>
+            </w:r>
+            <w:r>
+              <w:rPr>
+                <w:noProof/>
+                <w:webHidden/>
+              </w:rPr>
+              <w:fldChar w:fldCharType="end"/>
+            </w:r>
+          </w:hyperlink>
+        </w:p>
+        <w:p>
+          <w:pPr>
+            <w:pStyle w:val="TDC1"/>
+            <w:tabs>
+              <w:tab w:val="right" w:leader="dot" w:pos="8494"/>
+            </w:tabs>
+            <w:rPr>
+              <w:rFonts w:eastAsiaTheme="minorEastAsia"/>
+              <w:noProof/>
+              <w:lang w:val="en-GB" w:eastAsia="en-GB"/>
+            </w:rPr>
+          </w:pPr>
+          <w:hyperlink w:anchor="_Toc55059729" w:history="1">
+            <w:r>
+              <w:rPr>
+                <w:rStyle w:val="Hipervnculo"/>
+                <w:rFonts w:ascii="Times New Roman" w:hAnsi="Times New Roman" w:cs="Times New Roman"/>
+                <w:noProof/>
+              </w:rPr>
+              <w:t>4. Uso de elementos HTML</w:t>
+            </w:r>
+            <w:r>
+              <w:rPr>
+                <w:noProof/>
+                <w:webHidden/>
+              </w:rPr>
+              <w:tab/>
+            </w:r>
+            <w:r>
+              <w:rPr>
+                <w:noProof/>
+                <w:webHidden/>
+              </w:rPr>
+              <w:fldChar w:fldCharType="begin"/>
+            </w:r>
+            <w:r>
+              <w:rPr>
+                <w:noProof/>
+                <w:webHidden/>
+              </w:rPr>
+              <w:instrText xml:space="preserve"> PAGEREF _Toc55059729 \h </w:instrText>
+            </w:r>
+            <w:r>
+              <w:rPr>
+                <w:noProof/>
+                <w:webHidden/>
+              </w:rPr>
+            </w:r>
+            <w:r>
+              <w:rPr>
+                <w:noProof/>
+                <w:webHidden/>
+              </w:rPr>
+              <w:fldChar w:fldCharType="separate"/>
+            </w:r>
+            <w:r>
+              <w:rPr>
+                <w:noProof/>
+                <w:webHidden/>
+              </w:rPr>
+              <w:t>7</w:t>
             </w:r>
             <w:r>
               <w:rPr>
@@ -487,6 +638,700 @@
     <w:p/>
     <w:p/>
     <w:p/>
+    <w:p/>
+    <w:p>
+      <w:pPr>
+        <w:rPr>
+          <w:rFonts w:ascii="Times New Roman" w:eastAsiaTheme="majorEastAsia" w:hAnsi="Times New Roman" w:cs="Times New Roman"/>
+          <w:color w:val="2F5496" w:themeColor="accent1" w:themeShade="BF"/>
+          <w:sz w:val="32"/>
+          <w:szCs w:val="32"/>
+          <w:lang w:eastAsia="es-ES"/>
+        </w:rPr>
+      </w:pPr>
+      <w:r>
+        <w:rPr>
+          <w:rFonts w:ascii="Times New Roman" w:eastAsiaTheme="majorEastAsia" w:hAnsi="Times New Roman" w:cs="Times New Roman"/>
+          <w:color w:val="2F5496" w:themeColor="accent1" w:themeShade="BF"/>
+          <w:sz w:val="32"/>
+          <w:szCs w:val="32"/>
+          <w:lang w:eastAsia="es-ES"/>
+        </w:rPr>
+        <w:t>Índice de ilustraciones</w:t>
+      </w:r>
+    </w:p>
+    <w:p>
+      <w:pPr>
+        <w:pStyle w:val="Tabladeilustraciones"/>
+        <w:tabs>
+          <w:tab w:val="right" w:leader="dot" w:pos="8494"/>
+        </w:tabs>
+        <w:rPr>
+          <w:rFonts w:ascii="Times New Roman" w:eastAsiaTheme="minorEastAsia" w:hAnsi="Times New Roman" w:cs="Times New Roman"/>
+          <w:noProof/>
+          <w:sz w:val="24"/>
+          <w:szCs w:val="24"/>
+          <w:lang w:val="en-GB" w:eastAsia="en-GB"/>
+        </w:rPr>
+      </w:pPr>
+      <w:r>
+        <w:fldChar w:fldCharType="begin"/>
+      </w:r>
+      <w:r>
+        <w:instrText xml:space="preserve"> TOC \h \z \c "Ilustración" </w:instrText>
+      </w:r>
+      <w:r>
+        <w:fldChar w:fldCharType="separate"/>
+      </w:r>
+      <w:hyperlink r:id="rId8" w:anchor="_Toc55058024" w:history="1">
+        <w:r>
+          <w:rPr>
+            <w:rStyle w:val="Hipervnculo"/>
+            <w:rFonts w:ascii="Times New Roman" w:hAnsi="Times New Roman" w:cs="Times New Roman"/>
+            <w:noProof/>
+            <w:sz w:val="24"/>
+            <w:szCs w:val="24"/>
+          </w:rPr>
+          <w:t>Ilustración 1- Jerarquía de la web</w:t>
+        </w:r>
+        <w:r>
+          <w:rPr>
+            <w:rFonts w:ascii="Times New Roman" w:hAnsi="Times New Roman" w:cs="Times New Roman"/>
+            <w:noProof/>
+            <w:webHidden/>
+            <w:sz w:val="24"/>
+            <w:szCs w:val="24"/>
+          </w:rPr>
+          <w:tab/>
+        </w:r>
+        <w:r>
+          <w:rPr>
+            <w:rFonts w:ascii="Times New Roman" w:hAnsi="Times New Roman" w:cs="Times New Roman"/>
+            <w:noProof/>
+            <w:webHidden/>
+            <w:sz w:val="24"/>
+            <w:szCs w:val="24"/>
+          </w:rPr>
+          <w:fldChar w:fldCharType="begin"/>
+        </w:r>
+        <w:r>
+          <w:rPr>
+            <w:rFonts w:ascii="Times New Roman" w:hAnsi="Times New Roman" w:cs="Times New Roman"/>
+            <w:noProof/>
+            <w:webHidden/>
+            <w:sz w:val="24"/>
+            <w:szCs w:val="24"/>
+          </w:rPr>
+          <w:instrText xml:space="preserve"> PAGEREF _Toc55058024 \h </w:instrText>
+        </w:r>
+        <w:r>
+          <w:rPr>
+            <w:rFonts w:ascii="Times New Roman" w:hAnsi="Times New Roman" w:cs="Times New Roman"/>
+            <w:noProof/>
+            <w:webHidden/>
+            <w:sz w:val="24"/>
+            <w:szCs w:val="24"/>
+          </w:rPr>
+        </w:r>
+        <w:r>
+          <w:rPr>
+            <w:rFonts w:ascii="Times New Roman" w:hAnsi="Times New Roman" w:cs="Times New Roman"/>
+            <w:noProof/>
+            <w:webHidden/>
+            <w:sz w:val="24"/>
+            <w:szCs w:val="24"/>
+          </w:rPr>
+          <w:fldChar w:fldCharType="separate"/>
+        </w:r>
+        <w:r>
+          <w:rPr>
+            <w:rFonts w:ascii="Times New Roman" w:hAnsi="Times New Roman" w:cs="Times New Roman"/>
+            <w:noProof/>
+            <w:webHidden/>
+            <w:sz w:val="24"/>
+            <w:szCs w:val="24"/>
+          </w:rPr>
+          <w:t>4</w:t>
+        </w:r>
+        <w:r>
+          <w:rPr>
+            <w:rFonts w:ascii="Times New Roman" w:hAnsi="Times New Roman" w:cs="Times New Roman"/>
+            <w:noProof/>
+            <w:webHidden/>
+            <w:sz w:val="24"/>
+            <w:szCs w:val="24"/>
+          </w:rPr>
+          <w:fldChar w:fldCharType="end"/>
+        </w:r>
+      </w:hyperlink>
+    </w:p>
+    <w:p>
+      <w:pPr>
+        <w:pStyle w:val="Tabladeilustraciones"/>
+        <w:tabs>
+          <w:tab w:val="right" w:leader="dot" w:pos="8494"/>
+        </w:tabs>
+        <w:rPr>
+          <w:rFonts w:ascii="Times New Roman" w:eastAsiaTheme="minorEastAsia" w:hAnsi="Times New Roman" w:cs="Times New Roman"/>
+          <w:noProof/>
+          <w:sz w:val="24"/>
+          <w:szCs w:val="24"/>
+          <w:lang w:val="en-GB" w:eastAsia="en-GB"/>
+        </w:rPr>
+      </w:pPr>
+      <w:hyperlink r:id="rId9" w:anchor="_Toc55058025" w:history="1">
+        <w:r>
+          <w:rPr>
+            <w:rStyle w:val="Hipervnculo"/>
+            <w:rFonts w:ascii="Times New Roman" w:hAnsi="Times New Roman" w:cs="Times New Roman"/>
+            <w:noProof/>
+            <w:sz w:val="24"/>
+            <w:szCs w:val="24"/>
+          </w:rPr>
+          <w:t>Ilustración 2 - Esquema del Home</w:t>
+        </w:r>
+        <w:r>
+          <w:rPr>
+            <w:rFonts w:ascii="Times New Roman" w:hAnsi="Times New Roman" w:cs="Times New Roman"/>
+            <w:noProof/>
+            <w:webHidden/>
+            <w:sz w:val="24"/>
+            <w:szCs w:val="24"/>
+          </w:rPr>
+          <w:tab/>
+        </w:r>
+        <w:r>
+          <w:rPr>
+            <w:rFonts w:ascii="Times New Roman" w:hAnsi="Times New Roman" w:cs="Times New Roman"/>
+            <w:noProof/>
+            <w:webHidden/>
+            <w:sz w:val="24"/>
+            <w:szCs w:val="24"/>
+          </w:rPr>
+          <w:fldChar w:fldCharType="begin"/>
+        </w:r>
+        <w:r>
+          <w:rPr>
+            <w:rFonts w:ascii="Times New Roman" w:hAnsi="Times New Roman" w:cs="Times New Roman"/>
+            <w:noProof/>
+            <w:webHidden/>
+            <w:sz w:val="24"/>
+            <w:szCs w:val="24"/>
+          </w:rPr>
+          <w:instrText xml:space="preserve"> PAGEREF _Toc55058025 \h </w:instrText>
+        </w:r>
+        <w:r>
+          <w:rPr>
+            <w:rFonts w:ascii="Times New Roman" w:hAnsi="Times New Roman" w:cs="Times New Roman"/>
+            <w:noProof/>
+            <w:webHidden/>
+            <w:sz w:val="24"/>
+            <w:szCs w:val="24"/>
+          </w:rPr>
+        </w:r>
+        <w:r>
+          <w:rPr>
+            <w:rFonts w:ascii="Times New Roman" w:hAnsi="Times New Roman" w:cs="Times New Roman"/>
+            <w:noProof/>
+            <w:webHidden/>
+            <w:sz w:val="24"/>
+            <w:szCs w:val="24"/>
+          </w:rPr>
+          <w:fldChar w:fldCharType="separate"/>
+        </w:r>
+        <w:r>
+          <w:rPr>
+            <w:rFonts w:ascii="Times New Roman" w:hAnsi="Times New Roman" w:cs="Times New Roman"/>
+            <w:noProof/>
+            <w:webHidden/>
+            <w:sz w:val="24"/>
+            <w:szCs w:val="24"/>
+          </w:rPr>
+          <w:t>5</w:t>
+        </w:r>
+        <w:r>
+          <w:rPr>
+            <w:rFonts w:ascii="Times New Roman" w:hAnsi="Times New Roman" w:cs="Times New Roman"/>
+            <w:noProof/>
+            <w:webHidden/>
+            <w:sz w:val="24"/>
+            <w:szCs w:val="24"/>
+          </w:rPr>
+          <w:fldChar w:fldCharType="end"/>
+        </w:r>
+      </w:hyperlink>
+    </w:p>
+    <w:p>
+      <w:pPr>
+        <w:pStyle w:val="Tabladeilustraciones"/>
+        <w:tabs>
+          <w:tab w:val="right" w:leader="dot" w:pos="8494"/>
+        </w:tabs>
+        <w:rPr>
+          <w:rFonts w:ascii="Times New Roman" w:eastAsiaTheme="minorEastAsia" w:hAnsi="Times New Roman" w:cs="Times New Roman"/>
+          <w:noProof/>
+          <w:sz w:val="24"/>
+          <w:szCs w:val="24"/>
+          <w:lang w:val="en-GB" w:eastAsia="en-GB"/>
+        </w:rPr>
+      </w:pPr>
+      <w:hyperlink r:id="rId10" w:anchor="_Toc55058026" w:history="1">
+        <w:r>
+          <w:rPr>
+            <w:rStyle w:val="Hipervnculo"/>
+            <w:rFonts w:ascii="Times New Roman" w:hAnsi="Times New Roman" w:cs="Times New Roman"/>
+            <w:noProof/>
+            <w:sz w:val="24"/>
+            <w:szCs w:val="24"/>
+          </w:rPr>
+          <w:t>Ilustración 3 - Esquema Sobre mi / tutorial</w:t>
+        </w:r>
+        <w:r>
+          <w:rPr>
+            <w:rFonts w:ascii="Times New Roman" w:hAnsi="Times New Roman" w:cs="Times New Roman"/>
+            <w:noProof/>
+            <w:webHidden/>
+            <w:sz w:val="24"/>
+            <w:szCs w:val="24"/>
+          </w:rPr>
+          <w:tab/>
+        </w:r>
+        <w:r>
+          <w:rPr>
+            <w:rFonts w:ascii="Times New Roman" w:hAnsi="Times New Roman" w:cs="Times New Roman"/>
+            <w:noProof/>
+            <w:webHidden/>
+            <w:sz w:val="24"/>
+            <w:szCs w:val="24"/>
+          </w:rPr>
+          <w:fldChar w:fldCharType="begin"/>
+        </w:r>
+        <w:r>
+          <w:rPr>
+            <w:rFonts w:ascii="Times New Roman" w:hAnsi="Times New Roman" w:cs="Times New Roman"/>
+            <w:noProof/>
+            <w:webHidden/>
+            <w:sz w:val="24"/>
+            <w:szCs w:val="24"/>
+          </w:rPr>
+          <w:instrText xml:space="preserve"> PAGEREF _Toc55058026 \h </w:instrText>
+        </w:r>
+        <w:r>
+          <w:rPr>
+            <w:rFonts w:ascii="Times New Roman" w:hAnsi="Times New Roman" w:cs="Times New Roman"/>
+            <w:noProof/>
+            <w:webHidden/>
+            <w:sz w:val="24"/>
+            <w:szCs w:val="24"/>
+          </w:rPr>
+        </w:r>
+        <w:r>
+          <w:rPr>
+            <w:rFonts w:ascii="Times New Roman" w:hAnsi="Times New Roman" w:cs="Times New Roman"/>
+            <w:noProof/>
+            <w:webHidden/>
+            <w:sz w:val="24"/>
+            <w:szCs w:val="24"/>
+          </w:rPr>
+          <w:fldChar w:fldCharType="separate"/>
+        </w:r>
+        <w:r>
+          <w:rPr>
+            <w:rFonts w:ascii="Times New Roman" w:hAnsi="Times New Roman" w:cs="Times New Roman"/>
+            <w:noProof/>
+            <w:webHidden/>
+            <w:sz w:val="24"/>
+            <w:szCs w:val="24"/>
+          </w:rPr>
+          <w:t>5</w:t>
+        </w:r>
+        <w:r>
+          <w:rPr>
+            <w:rFonts w:ascii="Times New Roman" w:hAnsi="Times New Roman" w:cs="Times New Roman"/>
+            <w:noProof/>
+            <w:webHidden/>
+            <w:sz w:val="24"/>
+            <w:szCs w:val="24"/>
+          </w:rPr>
+          <w:fldChar w:fldCharType="end"/>
+        </w:r>
+      </w:hyperlink>
+    </w:p>
+    <w:p>
+      <w:pPr>
+        <w:pStyle w:val="Tabladeilustraciones"/>
+        <w:tabs>
+          <w:tab w:val="right" w:leader="dot" w:pos="8494"/>
+        </w:tabs>
+        <w:rPr>
+          <w:rFonts w:ascii="Times New Roman" w:eastAsiaTheme="minorEastAsia" w:hAnsi="Times New Roman" w:cs="Times New Roman"/>
+          <w:noProof/>
+          <w:sz w:val="24"/>
+          <w:szCs w:val="24"/>
+          <w:lang w:val="en-GB" w:eastAsia="en-GB"/>
+        </w:rPr>
+      </w:pPr>
+      <w:hyperlink r:id="rId11" w:anchor="_Toc55058027" w:history="1">
+        <w:r>
+          <w:rPr>
+            <w:rStyle w:val="Hipervnculo"/>
+            <w:rFonts w:ascii="Times New Roman" w:hAnsi="Times New Roman" w:cs="Times New Roman"/>
+            <w:noProof/>
+            <w:sz w:val="24"/>
+            <w:szCs w:val="24"/>
+          </w:rPr>
+          <w:t>Ilustración 4 - Esquema Galería</w:t>
+        </w:r>
+        <w:r>
+          <w:rPr>
+            <w:rFonts w:ascii="Times New Roman" w:hAnsi="Times New Roman" w:cs="Times New Roman"/>
+            <w:noProof/>
+            <w:webHidden/>
+            <w:sz w:val="24"/>
+            <w:szCs w:val="24"/>
+          </w:rPr>
+          <w:tab/>
+        </w:r>
+        <w:r>
+          <w:rPr>
+            <w:rFonts w:ascii="Times New Roman" w:hAnsi="Times New Roman" w:cs="Times New Roman"/>
+            <w:noProof/>
+            <w:webHidden/>
+            <w:sz w:val="24"/>
+            <w:szCs w:val="24"/>
+          </w:rPr>
+          <w:fldChar w:fldCharType="begin"/>
+        </w:r>
+        <w:r>
+          <w:rPr>
+            <w:rFonts w:ascii="Times New Roman" w:hAnsi="Times New Roman" w:cs="Times New Roman"/>
+            <w:noProof/>
+            <w:webHidden/>
+            <w:sz w:val="24"/>
+            <w:szCs w:val="24"/>
+          </w:rPr>
+          <w:instrText xml:space="preserve"> PAGEREF _Toc55058027 \h </w:instrText>
+        </w:r>
+        <w:r>
+          <w:rPr>
+            <w:rFonts w:ascii="Times New Roman" w:hAnsi="Times New Roman" w:cs="Times New Roman"/>
+            <w:noProof/>
+            <w:webHidden/>
+            <w:sz w:val="24"/>
+            <w:szCs w:val="24"/>
+          </w:rPr>
+        </w:r>
+        <w:r>
+          <w:rPr>
+            <w:rFonts w:ascii="Times New Roman" w:hAnsi="Times New Roman" w:cs="Times New Roman"/>
+            <w:noProof/>
+            <w:webHidden/>
+            <w:sz w:val="24"/>
+            <w:szCs w:val="24"/>
+          </w:rPr>
+          <w:fldChar w:fldCharType="separate"/>
+        </w:r>
+        <w:r>
+          <w:rPr>
+            <w:rFonts w:ascii="Times New Roman" w:hAnsi="Times New Roman" w:cs="Times New Roman"/>
+            <w:noProof/>
+            <w:webHidden/>
+            <w:sz w:val="24"/>
+            <w:szCs w:val="24"/>
+          </w:rPr>
+          <w:t>6</w:t>
+        </w:r>
+        <w:r>
+          <w:rPr>
+            <w:rFonts w:ascii="Times New Roman" w:hAnsi="Times New Roman" w:cs="Times New Roman"/>
+            <w:noProof/>
+            <w:webHidden/>
+            <w:sz w:val="24"/>
+            <w:szCs w:val="24"/>
+          </w:rPr>
+          <w:fldChar w:fldCharType="end"/>
+        </w:r>
+      </w:hyperlink>
+    </w:p>
+    <w:p>
+      <w:pPr>
+        <w:pStyle w:val="Tabladeilustraciones"/>
+        <w:tabs>
+          <w:tab w:val="right" w:leader="dot" w:pos="8494"/>
+        </w:tabs>
+        <w:rPr>
+          <w:rFonts w:ascii="Times New Roman" w:eastAsiaTheme="minorEastAsia" w:hAnsi="Times New Roman" w:cs="Times New Roman"/>
+          <w:noProof/>
+          <w:sz w:val="24"/>
+          <w:szCs w:val="24"/>
+          <w:lang w:val="en-GB" w:eastAsia="en-GB"/>
+        </w:rPr>
+      </w:pPr>
+      <w:hyperlink r:id="rId12" w:anchor="_Toc55058028" w:history="1">
+        <w:r>
+          <w:rPr>
+            <w:rStyle w:val="Hipervnculo"/>
+            <w:rFonts w:ascii="Times New Roman" w:hAnsi="Times New Roman" w:cs="Times New Roman"/>
+            <w:noProof/>
+            <w:sz w:val="24"/>
+            <w:szCs w:val="24"/>
+          </w:rPr>
+          <w:t>Ilustración 5 - Esquema Cuadro</w:t>
+        </w:r>
+        <w:r>
+          <w:rPr>
+            <w:rFonts w:ascii="Times New Roman" w:hAnsi="Times New Roman" w:cs="Times New Roman"/>
+            <w:noProof/>
+            <w:webHidden/>
+            <w:sz w:val="24"/>
+            <w:szCs w:val="24"/>
+          </w:rPr>
+          <w:tab/>
+        </w:r>
+        <w:r>
+          <w:rPr>
+            <w:rFonts w:ascii="Times New Roman" w:hAnsi="Times New Roman" w:cs="Times New Roman"/>
+            <w:noProof/>
+            <w:webHidden/>
+            <w:sz w:val="24"/>
+            <w:szCs w:val="24"/>
+          </w:rPr>
+          <w:fldChar w:fldCharType="begin"/>
+        </w:r>
+        <w:r>
+          <w:rPr>
+            <w:rFonts w:ascii="Times New Roman" w:hAnsi="Times New Roman" w:cs="Times New Roman"/>
+            <w:noProof/>
+            <w:webHidden/>
+            <w:sz w:val="24"/>
+            <w:szCs w:val="24"/>
+          </w:rPr>
+          <w:instrText xml:space="preserve"> PAGEREF _Toc55058028 \h </w:instrText>
+        </w:r>
+        <w:r>
+          <w:rPr>
+            <w:rFonts w:ascii="Times New Roman" w:hAnsi="Times New Roman" w:cs="Times New Roman"/>
+            <w:noProof/>
+            <w:webHidden/>
+            <w:sz w:val="24"/>
+            <w:szCs w:val="24"/>
+          </w:rPr>
+        </w:r>
+        <w:r>
+          <w:rPr>
+            <w:rFonts w:ascii="Times New Roman" w:hAnsi="Times New Roman" w:cs="Times New Roman"/>
+            <w:noProof/>
+            <w:webHidden/>
+            <w:sz w:val="24"/>
+            <w:szCs w:val="24"/>
+          </w:rPr>
+          <w:fldChar w:fldCharType="separate"/>
+        </w:r>
+        <w:r>
+          <w:rPr>
+            <w:rFonts w:ascii="Times New Roman" w:hAnsi="Times New Roman" w:cs="Times New Roman"/>
+            <w:noProof/>
+            <w:webHidden/>
+            <w:sz w:val="24"/>
+            <w:szCs w:val="24"/>
+          </w:rPr>
+          <w:t>6</w:t>
+        </w:r>
+        <w:r>
+          <w:rPr>
+            <w:rFonts w:ascii="Times New Roman" w:hAnsi="Times New Roman" w:cs="Times New Roman"/>
+            <w:noProof/>
+            <w:webHidden/>
+            <w:sz w:val="24"/>
+            <w:szCs w:val="24"/>
+          </w:rPr>
+          <w:fldChar w:fldCharType="end"/>
+        </w:r>
+      </w:hyperlink>
+    </w:p>
+    <w:p>
+      <w:r>
+        <w:fldChar w:fldCharType="end"/>
+      </w:r>
+    </w:p>
+    <w:p/>
+    <w:p/>
+    <w:p/>
+    <w:p/>
+    <w:p/>
+    <w:p/>
+    <w:p/>
+    <w:p/>
+    <w:p/>
+    <w:p/>
+    <w:p/>
+    <w:p/>
+    <w:p/>
+    <w:p/>
+    <w:p/>
+    <w:p/>
+    <w:p/>
+    <w:p/>
+    <w:p/>
+    <w:p/>
+    <w:p/>
+    <w:p/>
+    <w:p/>
+    <w:p>
+      <w:pPr>
+        <w:rPr>
+          <w:u w:val="single"/>
+        </w:rPr>
+      </w:pPr>
+    </w:p>
+    <w:p>
+      <w:pPr>
+        <w:pStyle w:val="Ttulo1"/>
+        <w:numPr>
+          <w:ilvl w:val="0"/>
+          <w:numId w:val="1"/>
+        </w:numPr>
+        <w:ind w:left="284" w:hanging="284"/>
+        <w:jc w:val="both"/>
+        <w:rPr>
+          <w:rFonts w:ascii="Times New Roman" w:hAnsi="Times New Roman" w:cs="Times New Roman"/>
+        </w:rPr>
+      </w:pPr>
+      <w:bookmarkStart w:id="0" w:name="_Toc55059723"/>
+      <w:r>
+        <w:rPr>
+          <w:rFonts w:ascii="Times New Roman" w:hAnsi="Times New Roman" w:cs="Times New Roman"/>
+        </w:rPr>
+        <w:lastRenderedPageBreak/>
+        <w:t>Definición del problema</w:t>
+      </w:r>
+      <w:bookmarkEnd w:id="0"/>
+    </w:p>
+    <w:p/>
+    <w:p>
+      <w:pPr>
+        <w:jc w:val="both"/>
+        <w:rPr>
+          <w:rFonts w:ascii="Times New Roman" w:hAnsi="Times New Roman" w:cs="Times New Roman"/>
+          <w:sz w:val="24"/>
+          <w:szCs w:val="24"/>
+        </w:rPr>
+      </w:pPr>
+      <w:r>
+        <w:rPr>
+          <w:rFonts w:ascii="Times New Roman" w:hAnsi="Times New Roman" w:cs="Times New Roman"/>
+          <w:sz w:val="24"/>
+          <w:szCs w:val="24"/>
+        </w:rPr>
+        <w:t>En esta pr</w:t>
+      </w:r>
+      <w:r>
+        <w:rPr>
+          <w:rFonts w:ascii="Times New Roman" w:hAnsi="Times New Roman" w:cs="Times New Roman"/>
+          <w:sz w:val="24"/>
+          <w:szCs w:val="24"/>
+        </w:rPr>
+        <w:t xml:space="preserve">áctica, se pretende diseñar un sitio web correspondiente a una galería/tienda de arte. En la página encontraremos diferentes páginas, tanto para mostrar los cuadros como información sobre el artista o tutoriales sobre </w:t>
+      </w:r>
+      <w:proofErr w:type="spellStart"/>
+      <w:r>
+        <w:rPr>
+          <w:rFonts w:ascii="Times New Roman" w:hAnsi="Times New Roman" w:cs="Times New Roman"/>
+          <w:sz w:val="24"/>
+          <w:szCs w:val="24"/>
+        </w:rPr>
+        <w:t>como</w:t>
+      </w:r>
+      <w:proofErr w:type="spellEnd"/>
+      <w:r>
+        <w:rPr>
+          <w:rFonts w:ascii="Times New Roman" w:hAnsi="Times New Roman" w:cs="Times New Roman"/>
+          <w:sz w:val="24"/>
+          <w:szCs w:val="24"/>
+        </w:rPr>
+        <w:t xml:space="preserve"> realizar dichos cuadros. </w:t>
+      </w:r>
+    </w:p>
+    <w:p>
+      <w:pPr>
+        <w:jc w:val="both"/>
+        <w:rPr>
+          <w:rFonts w:ascii="Times New Roman" w:hAnsi="Times New Roman" w:cs="Times New Roman"/>
+          <w:sz w:val="24"/>
+          <w:szCs w:val="24"/>
+        </w:rPr>
+      </w:pPr>
+      <w:r>
+        <w:rPr>
+          <w:rFonts w:ascii="Times New Roman" w:hAnsi="Times New Roman" w:cs="Times New Roman"/>
+          <w:sz w:val="24"/>
+          <w:szCs w:val="24"/>
+        </w:rPr>
+        <w:t xml:space="preserve">Para la solución que plantea dicho problema, se realizará un diseño de web jerarquizado, donde tendremos una página inicial </w:t>
+      </w:r>
+      <w:r>
+        <w:rPr>
+          <w:rFonts w:ascii="Times New Roman" w:hAnsi="Times New Roman" w:cs="Times New Roman"/>
+          <w:i/>
+          <w:iCs/>
+          <w:sz w:val="24"/>
+          <w:szCs w:val="24"/>
+        </w:rPr>
+        <w:t>Home</w:t>
+      </w:r>
+      <w:r>
+        <w:rPr>
+          <w:rFonts w:ascii="Times New Roman" w:hAnsi="Times New Roman" w:cs="Times New Roman"/>
+          <w:sz w:val="24"/>
+          <w:szCs w:val="24"/>
+        </w:rPr>
+        <w:t xml:space="preserve"> desde la que podremos navegar al resto de páginas. Los cuadros estarán divididos en colecciones, y a si vez, cada cuadro tendrá su propia página, donde se podrá ver con más detalle tanto la imagen como las medidas y otro tipo de información, junto con los comentarios que haya dejado la gente.</w:t>
+      </w:r>
+    </w:p>
+    <w:p>
+      <w:pPr>
+        <w:jc w:val="both"/>
+        <w:rPr>
+          <w:rFonts w:ascii="Times New Roman" w:hAnsi="Times New Roman" w:cs="Times New Roman"/>
+          <w:sz w:val="24"/>
+          <w:szCs w:val="24"/>
+        </w:rPr>
+      </w:pPr>
+      <w:r>
+        <w:rPr>
+          <w:rFonts w:ascii="Times New Roman" w:hAnsi="Times New Roman" w:cs="Times New Roman"/>
+          <w:sz w:val="24"/>
+          <w:szCs w:val="24"/>
+        </w:rPr>
+        <w:t xml:space="preserve">Como el propósito de la página es la muestra del arte en sí, el diseño se centrará en los cuadros, evitando el uso de texto innecesario, así como reduciendo al mínimo el número de páginas intermedias para que la navegación sea fluida. </w:t>
+      </w:r>
+    </w:p>
+    <w:p>
+      <w:pPr>
+        <w:jc w:val="both"/>
+        <w:rPr>
+          <w:rFonts w:ascii="Times New Roman" w:hAnsi="Times New Roman" w:cs="Times New Roman"/>
+          <w:sz w:val="24"/>
+          <w:szCs w:val="24"/>
+        </w:rPr>
+      </w:pPr>
+      <w:r>
+        <w:rPr>
+          <w:rFonts w:ascii="Times New Roman" w:hAnsi="Times New Roman" w:cs="Times New Roman"/>
+          <w:sz w:val="24"/>
+          <w:szCs w:val="24"/>
+        </w:rPr>
+        <w:t xml:space="preserve">En cuanto a las páginas sobre el contacto o el tutorial, puesto que no están dedicadas a los cuadros en sí, sí que contendrán tanto texto como vídeos de explicación. </w:t>
+      </w:r>
+    </w:p>
+    <w:p>
+      <w:pPr>
+        <w:jc w:val="both"/>
+        <w:rPr>
+          <w:rFonts w:ascii="Times New Roman" w:hAnsi="Times New Roman" w:cs="Times New Roman"/>
+        </w:rPr>
+      </w:pPr>
+    </w:p>
     <w:p>
       <w:pPr>
         <w:pStyle w:val="Ttulo1"/>
@@ -495,21 +1340,394 @@
           <w:rFonts w:ascii="Times New Roman" w:hAnsi="Times New Roman" w:cs="Times New Roman"/>
         </w:rPr>
       </w:pPr>
-      <w:bookmarkStart w:id="0" w:name="_Toc54885152"/>
-      <w:r>
-        <w:rPr>
-          <w:rFonts w:ascii="Times New Roman" w:hAnsi="Times New Roman" w:cs="Times New Roman"/>
+      <w:bookmarkStart w:id="1" w:name="_Toc55059724"/>
+      <w:r>
+        <w:rPr>
+          <w:rFonts w:ascii="Times New Roman" w:hAnsi="Times New Roman" w:cs="Times New Roman"/>
+        </w:rPr>
+        <w:t xml:space="preserve">2. </w:t>
+      </w:r>
+      <w:r>
+        <w:rPr>
+          <w:rFonts w:ascii="Times New Roman" w:hAnsi="Times New Roman" w:cs="Times New Roman"/>
+        </w:rPr>
+        <w:t>Boceto del diseño de la web</w:t>
+      </w:r>
+      <w:bookmarkEnd w:id="1"/>
+    </w:p>
+    <w:p/>
+    <w:p>
+      <w:pPr>
+        <w:jc w:val="both"/>
+        <w:rPr>
+          <w:rFonts w:ascii="Times New Roman" w:hAnsi="Times New Roman" w:cs="Times New Roman"/>
+          <w:sz w:val="24"/>
+          <w:szCs w:val="24"/>
+        </w:rPr>
+      </w:pPr>
+      <w:r>
+        <w:rPr>
+          <w:noProof/>
+        </w:rPr>
+        <mc:AlternateContent>
+          <mc:Choice Requires="wps">
+            <w:drawing>
+              <wp:anchor distT="0" distB="0" distL="114300" distR="114300" simplePos="0" relativeHeight="251660288" behindDoc="0" locked="0" layoutInCell="1" allowOverlap="1" wp14:anchorId="16A867B5" wp14:editId="5C4EB82C">
+                <wp:simplePos x="0" y="0"/>
+                <wp:positionH relativeFrom="column">
+                  <wp:posOffset>0</wp:posOffset>
+                </wp:positionH>
+                <wp:positionV relativeFrom="paragraph">
+                  <wp:posOffset>3162300</wp:posOffset>
+                </wp:positionV>
+                <wp:extent cx="5400040" cy="635"/>
+                <wp:effectExtent l="0" t="0" r="0" b="0"/>
+                <wp:wrapSquare wrapText="bothSides"/>
+                <wp:docPr id="2" name="Cuadro de texto 2"/>
+                <wp:cNvGraphicFramePr/>
+                <a:graphic xmlns:a="http://schemas.openxmlformats.org/drawingml/2006/main">
+                  <a:graphicData uri="http://schemas.microsoft.com/office/word/2010/wordprocessingShape">
+                    <wps:wsp>
+                      <wps:cNvSpPr txBox="1"/>
+                      <wps:spPr>
+                        <a:xfrm>
+                          <a:off x="0" y="0"/>
+                          <a:ext cx="5400040" cy="635"/>
+                        </a:xfrm>
+                        <a:prstGeom prst="rect">
+                          <a:avLst/>
+                        </a:prstGeom>
+                        <a:solidFill>
+                          <a:prstClr val="white"/>
+                        </a:solidFill>
+                        <a:ln>
+                          <a:noFill/>
+                        </a:ln>
+                      </wps:spPr>
+                      <wps:txbx>
+                        <w:txbxContent>
+                          <w:p>
+                            <w:pPr>
+                              <w:pStyle w:val="Descripcin"/>
+                              <w:jc w:val="center"/>
+                              <w:rPr>
+                                <w:rFonts w:ascii="Times New Roman" w:hAnsi="Times New Roman" w:cs="Times New Roman"/>
+                                <w:sz w:val="24"/>
+                                <w:szCs w:val="24"/>
+                              </w:rPr>
+                            </w:pPr>
+                            <w:bookmarkStart w:id="2" w:name="_Toc55058024"/>
+                            <w:r>
+                              <w:t xml:space="preserve">Ilustración </w:t>
+                            </w:r>
+                            <w:r>
+                              <w:fldChar w:fldCharType="begin"/>
+                            </w:r>
+                            <w:r>
+                              <w:instrText xml:space="preserve"> SEQ Ilustración \* ARABIC </w:instrText>
+                            </w:r>
+                            <w:r>
+                              <w:fldChar w:fldCharType="separate"/>
+                            </w:r>
+                            <w:r>
+                              <w:rPr>
+                                <w:noProof/>
+                              </w:rPr>
+                              <w:t>1</w:t>
+                            </w:r>
+                            <w:r>
+                              <w:rPr>
+                                <w:noProof/>
+                              </w:rPr>
+                              <w:fldChar w:fldCharType="end"/>
+                            </w:r>
+                            <w:r>
+                              <w:t>- Jerarquía de la web</w:t>
+                            </w:r>
+                            <w:bookmarkEnd w:id="2"/>
+                          </w:p>
+                        </w:txbxContent>
+                      </wps:txbx>
+                      <wps:bodyPr rot="0" spcFirstLastPara="0" vertOverflow="overflow" horzOverflow="overflow" vert="horz" wrap="square" lIns="0" tIns="0" rIns="0" bIns="0" numCol="1" spcCol="0" rtlCol="0" fromWordArt="0" anchor="t" anchorCtr="0" forceAA="0" compatLnSpc="1">
+                        <a:prstTxWarp prst="textNoShape">
+                          <a:avLst/>
+                        </a:prstTxWarp>
+                        <a:spAutoFit/>
+                      </wps:bodyPr>
+                    </wps:wsp>
+                  </a:graphicData>
+                </a:graphic>
+              </wp:anchor>
+            </w:drawing>
+          </mc:Choice>
+          <mc:Fallback>
+            <w:pict>
+              <v:shapetype w14:anchorId="16A867B5" id="_x0000_t202" coordsize="21600,21600" o:spt="202" path="m,l,21600r21600,l21600,xe">
+                <v:stroke joinstyle="miter"/>
+                <v:path gradientshapeok="t" o:connecttype="rect"/>
+              </v:shapetype>
+              <v:shape id="Cuadro de texto 2" o:spid="_x0000_s1026" type="#_x0000_t202" style="position:absolute;left:0;text-align:left;margin-left:0;margin-top:249pt;width:425.2pt;height:.05pt;z-index:251660288;visibility:visible;mso-wrap-style:square;mso-wrap-distance-left:9pt;mso-wrap-distance-top:0;mso-wrap-distance-right:9pt;mso-wrap-distance-bottom:0;mso-position-horizontal:absolute;mso-position-horizontal-relative:text;mso-position-vertical:absolute;mso-position-vertical-relative:text;v-text-anchor:top" o:gfxdata="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" stroked="f">
+                <v:textbox style="mso-fit-shape-to-text:t" inset="0,0,0,0">
+                  <w:txbxContent>
+                    <w:p>
+                      <w:pPr>
+                        <w:pStyle w:val="Descripcin"/>
+                        <w:jc w:val="center"/>
+                        <w:rPr>
+                          <w:rFonts w:ascii="Times New Roman" w:hAnsi="Times New Roman" w:cs="Times New Roman"/>
+                          <w:sz w:val="24"/>
+                          <w:szCs w:val="24"/>
+                        </w:rPr>
+                      </w:pPr>
+                      <w:bookmarkStart w:id="3" w:name="_Toc55058024"/>
+                      <w:r>
+                        <w:t xml:space="preserve">Ilustración </w:t>
+                      </w:r>
+                      <w:r>
+                        <w:fldChar w:fldCharType="begin"/>
+                      </w:r>
+                      <w:r>
+                        <w:instrText xml:space="preserve"> SEQ Ilustración \* ARABIC </w:instrText>
+                      </w:r>
+                      <w:r>
+                        <w:fldChar w:fldCharType="separate"/>
+                      </w:r>
+                      <w:r>
+                        <w:rPr>
+                          <w:noProof/>
+                        </w:rPr>
+                        <w:t>1</w:t>
+                      </w:r>
+                      <w:r>
+                        <w:rPr>
+                          <w:noProof/>
+                        </w:rPr>
+                        <w:fldChar w:fldCharType="end"/>
+                      </w:r>
+                      <w:r>
+                        <w:t>- Jerarquía de la web</w:t>
+                      </w:r>
+                      <w:bookmarkEnd w:id="3"/>
+                    </w:p>
+                  </w:txbxContent>
+                </v:textbox>
+                <w10:wrap type="square"/>
+              </v:shape>
+            </w:pict>
+          </mc:Fallback>
+        </mc:AlternateContent>
+      </w:r>
+      <w:r>
+        <w:rPr>
+          <w:rFonts w:ascii="Times New Roman" w:hAnsi="Times New Roman" w:cs="Times New Roman"/>
+          <w:noProof/>
+          <w:sz w:val="24"/>
+          <w:szCs w:val="24"/>
+        </w:rPr>
+        <w:drawing>
+          <wp:anchor distT="0" distB="0" distL="114300" distR="114300" simplePos="0" relativeHeight="251658240" behindDoc="0" locked="0" layoutInCell="1" allowOverlap="1" wp14:anchorId="5D713953" wp14:editId="52C3AE85">
+            <wp:simplePos x="0" y="0"/>
+            <wp:positionH relativeFrom="margin">
+              <wp:align>right</wp:align>
+            </wp:positionH>
+            <wp:positionV relativeFrom="paragraph">
+              <wp:posOffset>304907</wp:posOffset>
+            </wp:positionV>
+            <wp:extent cx="5400040" cy="2800350"/>
+            <wp:effectExtent l="0" t="0" r="0" b="0"/>
+            <wp:wrapSquare wrapText="bothSides"/>
+            <wp:docPr id="1" name="Imagen 1"/>
+            <wp:cNvGraphicFramePr>
+              <a:graphicFrameLocks xmlns:a="http://schemas.openxmlformats.org/drawingml/2006/main" noChangeAspect="1"/>
+            </wp:cNvGraphicFramePr>
+            <a:graphic xmlns:a="http://schemas.openxmlformats.org/drawingml/2006/main">
+              <a:graphicData uri="http://schemas.openxmlformats.org/drawingml/2006/picture">
+                <pic:pic xmlns:pic="http://schemas.openxmlformats.org/drawingml/2006/picture">
+                  <pic:nvPicPr>
+                    <pic:cNvPr id="1" name=""/>
+                    <pic:cNvPicPr/>
+                  </pic:nvPicPr>
+                  <pic:blipFill>
+                    <a:blip r:embed="rId13">
+                      <a:extLst>
+                        <a:ext uri="{28A0092B-C50C-407E-A947-70E740481C1C}">
+                          <a14:useLocalDpi xmlns:a14="http://schemas.microsoft.com/office/drawing/2010/main" val="0"/>
+                        </a:ext>
+                      </a:extLst>
+                    </a:blip>
+                    <a:stretch>
+                      <a:fillRect/>
+                    </a:stretch>
+                  </pic:blipFill>
+                  <pic:spPr>
+                    <a:xfrm>
+                      <a:off x="0" y="0"/>
+                      <a:ext cx="5400040" cy="2800350"/>
+                    </a:xfrm>
+                    <a:prstGeom prst="rect">
+                      <a:avLst/>
+                    </a:prstGeom>
+                  </pic:spPr>
+                </pic:pic>
+              </a:graphicData>
+            </a:graphic>
+          </wp:anchor>
+        </w:drawing>
+      </w:r>
+      <w:r>
+        <w:rPr>
+          <w:rFonts w:ascii="Times New Roman" w:hAnsi="Times New Roman" w:cs="Times New Roman"/>
+          <w:sz w:val="24"/>
+          <w:szCs w:val="24"/>
+        </w:rPr>
+        <w:t>Como hemos comentado antes, este será el esquema del diseño que tendrá nuestra web:</w:t>
+      </w:r>
+    </w:p>
+    <w:p>
+      <w:pPr>
+        <w:jc w:val="both"/>
+        <w:rPr>
+          <w:rFonts w:ascii="Times New Roman" w:hAnsi="Times New Roman" w:cs="Times New Roman"/>
+          <w:sz w:val="24"/>
+          <w:szCs w:val="24"/>
+        </w:rPr>
+      </w:pPr>
+      <w:r>
+        <w:rPr>
+          <w:rFonts w:ascii="Times New Roman" w:hAnsi="Times New Roman" w:cs="Times New Roman"/>
+          <w:sz w:val="24"/>
+          <w:szCs w:val="24"/>
+        </w:rPr>
+        <w:t>Ahora, veamos cómo distribuir el contenido en cada una de las páginas</w:t>
+      </w:r>
+      <w:r>
+        <w:rPr>
+          <w:rFonts w:ascii="Times New Roman" w:hAnsi="Times New Roman" w:cs="Times New Roman"/>
+          <w:sz w:val="24"/>
+          <w:szCs w:val="24"/>
+        </w:rPr>
+        <w:t>:</w:t>
+      </w:r>
+    </w:p>
+    <w:p>
+      <w:pPr>
+        <w:jc w:val="both"/>
+        <w:rPr>
+          <w:rFonts w:ascii="Times New Roman" w:hAnsi="Times New Roman" w:cs="Times New Roman"/>
+          <w:sz w:val="24"/>
+          <w:szCs w:val="24"/>
+        </w:rPr>
+      </w:pPr>
+    </w:p>
+    <w:p>
+      <w:pPr>
+        <w:jc w:val="both"/>
+        <w:rPr>
+          <w:rFonts w:ascii="Times New Roman" w:hAnsi="Times New Roman" w:cs="Times New Roman"/>
+          <w:sz w:val="24"/>
+          <w:szCs w:val="24"/>
+        </w:rPr>
+      </w:pPr>
+    </w:p>
+    <w:p>
+      <w:pPr>
+        <w:jc w:val="both"/>
+        <w:rPr>
+          <w:rFonts w:ascii="Times New Roman" w:hAnsi="Times New Roman" w:cs="Times New Roman"/>
+          <w:sz w:val="24"/>
+          <w:szCs w:val="24"/>
+        </w:rPr>
+      </w:pPr>
+    </w:p>
+    <w:p>
+      <w:pPr>
+        <w:jc w:val="both"/>
+        <w:rPr>
+          <w:rFonts w:ascii="Times New Roman" w:hAnsi="Times New Roman" w:cs="Times New Roman"/>
+          <w:sz w:val="24"/>
+          <w:szCs w:val="24"/>
+        </w:rPr>
+      </w:pPr>
+      <w:r>
+        <w:rPr>
+          <w:rFonts w:ascii="Times New Roman" w:hAnsi="Times New Roman" w:cs="Times New Roman"/>
+          <w:noProof/>
+          <w:sz w:val="24"/>
+          <w:szCs w:val="24"/>
         </w:rPr>
         <w:lastRenderedPageBreak/>
-        <w:t>Definición del problema</w:t>
-      </w:r>
-      <w:bookmarkEnd w:id="0"/>
+        <w:drawing>
+          <wp:anchor distT="0" distB="0" distL="114300" distR="114300" simplePos="0" relativeHeight="251661312" behindDoc="0" locked="0" layoutInCell="1" allowOverlap="1" wp14:anchorId="2A46ABB7" wp14:editId="1CD6BFEA">
+            <wp:simplePos x="0" y="0"/>
+            <wp:positionH relativeFrom="margin">
+              <wp:posOffset>136717</wp:posOffset>
+            </wp:positionH>
+            <wp:positionV relativeFrom="paragraph">
+              <wp:posOffset>0</wp:posOffset>
+            </wp:positionV>
+            <wp:extent cx="4778375" cy="3853180"/>
+            <wp:effectExtent l="0" t="0" r="3175" b="0"/>
+            <wp:wrapSquare wrapText="bothSides"/>
+            <wp:docPr id="3" name="Imagen 3"/>
+            <wp:cNvGraphicFramePr>
+              <a:graphicFrameLocks xmlns:a="http://schemas.openxmlformats.org/drawingml/2006/main" noChangeAspect="1"/>
+            </wp:cNvGraphicFramePr>
+            <a:graphic xmlns:a="http://schemas.openxmlformats.org/drawingml/2006/main">
+              <a:graphicData uri="http://schemas.openxmlformats.org/drawingml/2006/picture">
+                <pic:pic xmlns:pic="http://schemas.openxmlformats.org/drawingml/2006/picture">
+                  <pic:nvPicPr>
+                    <pic:cNvPr id="1" name=""/>
+                    <pic:cNvPicPr/>
+                  </pic:nvPicPr>
+                  <pic:blipFill>
+                    <a:blip r:embed="rId14">
+                      <a:extLst>
+                        <a:ext uri="{28A0092B-C50C-407E-A947-70E740481C1C}">
+                          <a14:useLocalDpi xmlns:a14="http://schemas.microsoft.com/office/drawing/2010/main" val="0"/>
+                        </a:ext>
+                      </a:extLst>
+                    </a:blip>
+                    <a:stretch>
+                      <a:fillRect/>
+                    </a:stretch>
+                  </pic:blipFill>
+                  <pic:spPr>
+                    <a:xfrm>
+                      <a:off x="0" y="0"/>
+                      <a:ext cx="4778375" cy="3853180"/>
+                    </a:xfrm>
+                    <a:prstGeom prst="rect">
+                      <a:avLst/>
+                    </a:prstGeom>
+                  </pic:spPr>
+                </pic:pic>
+              </a:graphicData>
+            </a:graphic>
+            <wp14:sizeRelH relativeFrom="margin">
+              <wp14:pctWidth>0</wp14:pctWidth>
+            </wp14:sizeRelH>
+            <wp14:sizeRelV relativeFrom="margin">
+              <wp14:pctHeight>0</wp14:pctHeight>
+            </wp14:sizeRelV>
+          </wp:anchor>
+        </w:drawing>
+      </w:r>
+      <w:r>
+        <w:rPr>
+          <w:rFonts w:ascii="Times New Roman" w:hAnsi="Times New Roman" w:cs="Times New Roman"/>
+          <w:sz w:val="24"/>
+          <w:szCs w:val="24"/>
+        </w:rPr>
+        <w:t xml:space="preserve"> </w:t>
+      </w:r>
     </w:p>
     <w:p>
       <w:pPr>
         <w:jc w:val="both"/>
         <w:rPr>
           <w:rFonts w:ascii="Times New Roman" w:hAnsi="Times New Roman" w:cs="Times New Roman"/>
+          <w:sz w:val="24"/>
+          <w:szCs w:val="24"/>
         </w:rPr>
       </w:pPr>
     </w:p>
@@ -518,6 +1736,8 @@
         <w:jc w:val="both"/>
         <w:rPr>
           <w:rFonts w:ascii="Times New Roman" w:hAnsi="Times New Roman" w:cs="Times New Roman"/>
+          <w:sz w:val="24"/>
+          <w:szCs w:val="24"/>
         </w:rPr>
       </w:pPr>
     </w:p>
@@ -526,6 +1746,8 @@
         <w:jc w:val="both"/>
         <w:rPr>
           <w:rFonts w:ascii="Times New Roman" w:hAnsi="Times New Roman" w:cs="Times New Roman"/>
+          <w:sz w:val="24"/>
+          <w:szCs w:val="24"/>
         </w:rPr>
       </w:pPr>
     </w:p>
@@ -534,6 +1756,8 @@
         <w:jc w:val="both"/>
         <w:rPr>
           <w:rFonts w:ascii="Times New Roman" w:hAnsi="Times New Roman" w:cs="Times New Roman"/>
+          <w:sz w:val="24"/>
+          <w:szCs w:val="24"/>
         </w:rPr>
       </w:pPr>
     </w:p>
@@ -545,22 +1769,6 @@
           <w:rFonts w:ascii="Times New Roman" w:hAnsi="Times New Roman" w:cs="Times New Roman"/>
         </w:rPr>
       </w:pPr>
-      <w:bookmarkStart w:id="1" w:name="_Toc54885153"/>
-      <w:r>
-        <w:rPr>
-          <w:rFonts w:ascii="Times New Roman" w:hAnsi="Times New Roman" w:cs="Times New Roman"/>
-        </w:rPr>
-        <w:t>Boceto del diseño de la web</w:t>
-      </w:r>
-      <w:bookmarkEnd w:id="1"/>
-    </w:p>
-    <w:p>
-      <w:pPr>
-        <w:jc w:val="both"/>
-        <w:rPr>
-          <w:rFonts w:ascii="Times New Roman" w:hAnsi="Times New Roman" w:cs="Times New Roman"/>
-        </w:rPr>
-      </w:pPr>
     </w:p>
     <w:p>
       <w:pPr>
@@ -570,14 +1778,977 @@
           <w:rFonts w:ascii="Times New Roman" w:hAnsi="Times New Roman" w:cs="Times New Roman"/>
         </w:rPr>
       </w:pPr>
-      <w:bookmarkStart w:id="2" w:name="_Toc54885154"/>
+    </w:p>
+    <w:p>
+      <w:pPr>
+        <w:pStyle w:val="Ttulo1"/>
+        <w:jc w:val="both"/>
+        <w:rPr>
+          <w:rFonts w:ascii="Times New Roman" w:hAnsi="Times New Roman" w:cs="Times New Roman"/>
+        </w:rPr>
+      </w:pPr>
+    </w:p>
+    <w:p>
+      <w:pPr>
+        <w:pStyle w:val="Ttulo1"/>
+        <w:jc w:val="both"/>
+        <w:rPr>
+          <w:rFonts w:ascii="Times New Roman" w:hAnsi="Times New Roman" w:cs="Times New Roman"/>
+        </w:rPr>
+      </w:pPr>
+    </w:p>
+    <w:p>
+      <w:pPr>
+        <w:pStyle w:val="Ttulo1"/>
+        <w:jc w:val="both"/>
+        <w:rPr>
+          <w:rFonts w:ascii="Times New Roman" w:hAnsi="Times New Roman" w:cs="Times New Roman"/>
+        </w:rPr>
+      </w:pPr>
+    </w:p>
+    <w:p>
+      <w:pPr>
+        <w:pStyle w:val="Ttulo1"/>
+        <w:jc w:val="both"/>
+        <w:rPr>
+          <w:rFonts w:ascii="Times New Roman" w:hAnsi="Times New Roman" w:cs="Times New Roman"/>
+        </w:rPr>
+      </w:pPr>
+      <w:bookmarkStart w:id="4" w:name="_Toc55057878"/>
+      <w:bookmarkStart w:id="5" w:name="_Toc55058098"/>
+      <w:bookmarkStart w:id="6" w:name="_Toc55058852"/>
+      <w:bookmarkStart w:id="7" w:name="_Toc55059725"/>
+      <w:r>
+        <w:rPr>
+          <w:noProof/>
+        </w:rPr>
+        <mc:AlternateContent>
+          <mc:Choice Requires="wps">
+            <w:drawing>
+              <wp:anchor distT="0" distB="0" distL="114300" distR="114300" simplePos="0" relativeHeight="251663360" behindDoc="0" locked="0" layoutInCell="1" allowOverlap="1" wp14:anchorId="263E7BEE" wp14:editId="6C6CBE17">
+                <wp:simplePos x="0" y="0"/>
+                <wp:positionH relativeFrom="margin">
+                  <wp:align>center</wp:align>
+                </wp:positionH>
+                <wp:positionV relativeFrom="paragraph">
+                  <wp:posOffset>446405</wp:posOffset>
+                </wp:positionV>
+                <wp:extent cx="6616065" cy="635"/>
+                <wp:effectExtent l="0" t="0" r="0" b="0"/>
+                <wp:wrapSquare wrapText="bothSides"/>
+                <wp:docPr id="4" name="Cuadro de texto 4"/>
+                <wp:cNvGraphicFramePr/>
+                <a:graphic xmlns:a="http://schemas.openxmlformats.org/drawingml/2006/main">
+                  <a:graphicData uri="http://schemas.microsoft.com/office/word/2010/wordprocessingShape">
+                    <wps:wsp>
+                      <wps:cNvSpPr txBox="1"/>
+                      <wps:spPr>
+                        <a:xfrm>
+                          <a:off x="0" y="0"/>
+                          <a:ext cx="6616065" cy="635"/>
+                        </a:xfrm>
+                        <a:prstGeom prst="rect">
+                          <a:avLst/>
+                        </a:prstGeom>
+                        <a:solidFill>
+                          <a:prstClr val="white"/>
+                        </a:solidFill>
+                        <a:ln>
+                          <a:noFill/>
+                        </a:ln>
+                      </wps:spPr>
+                      <wps:txbx>
+                        <w:txbxContent>
+                          <w:p>
+                            <w:pPr>
+                              <w:pStyle w:val="Descripcin"/>
+                              <w:jc w:val="center"/>
+                              <w:rPr>
+                                <w:rFonts w:ascii="Times New Roman" w:hAnsi="Times New Roman" w:cs="Times New Roman"/>
+                                <w:sz w:val="24"/>
+                                <w:szCs w:val="24"/>
+                              </w:rPr>
+                            </w:pPr>
+                            <w:bookmarkStart w:id="8" w:name="_Toc55058025"/>
+                            <w:r>
+                              <w:t xml:space="preserve">Ilustración </w:t>
+                            </w:r>
+                            <w:r>
+                              <w:fldChar w:fldCharType="begin"/>
+                            </w:r>
+                            <w:r>
+                              <w:instrText xml:space="preserve"> SEQ Ilustración \* ARABIC </w:instrText>
+                            </w:r>
+                            <w:r>
+                              <w:fldChar w:fldCharType="separate"/>
+                            </w:r>
+                            <w:r>
+                              <w:rPr>
+                                <w:noProof/>
+                              </w:rPr>
+                              <w:t>2</w:t>
+                            </w:r>
+                            <w:r>
+                              <w:rPr>
+                                <w:noProof/>
+                              </w:rPr>
+                              <w:fldChar w:fldCharType="end"/>
+                            </w:r>
+                            <w:r>
+                              <w:t xml:space="preserve"> </w:t>
+                            </w:r>
+                            <w:r>
+                              <w:t>- Esquema del Home</w:t>
+                            </w:r>
+                            <w:bookmarkEnd w:id="8"/>
+                          </w:p>
+                        </w:txbxContent>
+                      </wps:txbx>
+                      <wps:bodyPr rot="0" spcFirstLastPara="0" vertOverflow="overflow" horzOverflow="overflow" vert="horz" wrap="square" lIns="0" tIns="0" rIns="0" bIns="0" numCol="1" spcCol="0" rtlCol="0" fromWordArt="0" anchor="t" anchorCtr="0" forceAA="0" compatLnSpc="1">
+                        <a:prstTxWarp prst="textNoShape">
+                          <a:avLst/>
+                        </a:prstTxWarp>
+                        <a:spAutoFit/>
+                      </wps:bodyPr>
+                    </wps:wsp>
+                  </a:graphicData>
+                </a:graphic>
+              </wp:anchor>
+            </w:drawing>
+          </mc:Choice>
+          <mc:Fallback>
+            <w:pict>
+              <v:shape w14:anchorId="263E7BEE" id="Cuadro de texto 4" o:spid="_x0000_s1027" type="#_x0000_t202" style="position:absolute;left:0;text-align:left;margin-left:0;margin-top:35.15pt;width:520.95pt;height:.05pt;z-index:251663360;visibility:visible;mso-wrap-style:square;mso-wrap-distance-left:9pt;mso-wrap-distance-top:0;mso-wrap-distance-right:9pt;mso-wrap-distance-bottom:0;mso-position-horizontal:center;mso-position-horizontal-relative:margin;mso-position-vertical:absolute;mso-position-vertical-relative:text;v-text-anchor:top" o:gfxdata="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" stroked="f">
+                <v:textbox style="mso-fit-shape-to-text:t" inset="0,0,0,0">
+                  <w:txbxContent>
+                    <w:p>
+                      <w:pPr>
+                        <w:pStyle w:val="Descripcin"/>
+                        <w:jc w:val="center"/>
+                        <w:rPr>
+                          <w:rFonts w:ascii="Times New Roman" w:hAnsi="Times New Roman" w:cs="Times New Roman"/>
+                          <w:sz w:val="24"/>
+                          <w:szCs w:val="24"/>
+                        </w:rPr>
+                      </w:pPr>
+                      <w:bookmarkStart w:id="9" w:name="_Toc55058025"/>
+                      <w:r>
+                        <w:t xml:space="preserve">Ilustración </w:t>
+                      </w:r>
+                      <w:r>
+                        <w:fldChar w:fldCharType="begin"/>
+                      </w:r>
+                      <w:r>
+                        <w:instrText xml:space="preserve"> SEQ Ilustración \* ARABIC </w:instrText>
+                      </w:r>
+                      <w:r>
+                        <w:fldChar w:fldCharType="separate"/>
+                      </w:r>
+                      <w:r>
+                        <w:rPr>
+                          <w:noProof/>
+                        </w:rPr>
+                        <w:t>2</w:t>
+                      </w:r>
+                      <w:r>
+                        <w:rPr>
+                          <w:noProof/>
+                        </w:rPr>
+                        <w:fldChar w:fldCharType="end"/>
+                      </w:r>
+                      <w:r>
+                        <w:t xml:space="preserve"> </w:t>
+                      </w:r>
+                      <w:r>
+                        <w:t>- Esquema del Home</w:t>
+                      </w:r>
+                      <w:bookmarkEnd w:id="9"/>
+                    </w:p>
+                  </w:txbxContent>
+                </v:textbox>
+                <w10:wrap type="square" anchorx="margin"/>
+              </v:shape>
+            </w:pict>
+          </mc:Fallback>
+        </mc:AlternateContent>
+      </w:r>
+      <w:bookmarkEnd w:id="4"/>
+      <w:bookmarkEnd w:id="5"/>
+      <w:bookmarkEnd w:id="6"/>
+      <w:bookmarkEnd w:id="7"/>
+    </w:p>
+    <w:p>
+      <w:pPr>
+        <w:pStyle w:val="Ttulo1"/>
+        <w:jc w:val="both"/>
+        <w:rPr>
+          <w:rFonts w:ascii="Times New Roman" w:hAnsi="Times New Roman" w:cs="Times New Roman"/>
+        </w:rPr>
+      </w:pPr>
+      <w:bookmarkStart w:id="10" w:name="_Toc55057879"/>
+      <w:bookmarkStart w:id="11" w:name="_Toc55058099"/>
+      <w:bookmarkStart w:id="12" w:name="_Toc55058853"/>
+      <w:bookmarkStart w:id="13" w:name="_Toc55059726"/>
+      <w:r>
+        <w:rPr>
+          <w:rFonts w:ascii="Times New Roman" w:hAnsi="Times New Roman" w:cs="Times New Roman"/>
+          <w:noProof/>
+          <w:sz w:val="24"/>
+          <w:szCs w:val="24"/>
+        </w:rPr>
+        <w:drawing>
+          <wp:anchor distT="0" distB="0" distL="114300" distR="114300" simplePos="0" relativeHeight="251664384" behindDoc="0" locked="0" layoutInCell="1" allowOverlap="1" wp14:anchorId="6E389044" wp14:editId="33C106A3">
+            <wp:simplePos x="0" y="0"/>
+            <wp:positionH relativeFrom="margin">
+              <wp:posOffset>662305</wp:posOffset>
+            </wp:positionH>
+            <wp:positionV relativeFrom="paragraph">
+              <wp:posOffset>444500</wp:posOffset>
+            </wp:positionV>
+            <wp:extent cx="3612515" cy="4200525"/>
+            <wp:effectExtent l="0" t="0" r="6985" b="9525"/>
+            <wp:wrapSquare wrapText="bothSides"/>
+            <wp:docPr id="5" name="Imagen 5"/>
+            <wp:cNvGraphicFramePr>
+              <a:graphicFrameLocks xmlns:a="http://schemas.openxmlformats.org/drawingml/2006/main" noChangeAspect="1"/>
+            </wp:cNvGraphicFramePr>
+            <a:graphic xmlns:a="http://schemas.openxmlformats.org/drawingml/2006/main">
+              <a:graphicData uri="http://schemas.openxmlformats.org/drawingml/2006/picture">
+                <pic:pic xmlns:pic="http://schemas.openxmlformats.org/drawingml/2006/picture">
+                  <pic:nvPicPr>
+                    <pic:cNvPr id="1" name=""/>
+                    <pic:cNvPicPr/>
+                  </pic:nvPicPr>
+                  <pic:blipFill>
+                    <a:blip r:embed="rId15">
+                      <a:extLst>
+                        <a:ext uri="{28A0092B-C50C-407E-A947-70E740481C1C}">
+                          <a14:useLocalDpi xmlns:a14="http://schemas.microsoft.com/office/drawing/2010/main" val="0"/>
+                        </a:ext>
+                      </a:extLst>
+                    </a:blip>
+                    <a:stretch>
+                      <a:fillRect/>
+                    </a:stretch>
+                  </pic:blipFill>
+                  <pic:spPr>
+                    <a:xfrm>
+                      <a:off x="0" y="0"/>
+                      <a:ext cx="3612515" cy="4200525"/>
+                    </a:xfrm>
+                    <a:prstGeom prst="rect">
+                      <a:avLst/>
+                    </a:prstGeom>
+                  </pic:spPr>
+                </pic:pic>
+              </a:graphicData>
+            </a:graphic>
+            <wp14:sizeRelH relativeFrom="margin">
+              <wp14:pctWidth>0</wp14:pctWidth>
+            </wp14:sizeRelH>
+            <wp14:sizeRelV relativeFrom="margin">
+              <wp14:pctHeight>0</wp14:pctHeight>
+            </wp14:sizeRelV>
+          </wp:anchor>
+        </w:drawing>
+      </w:r>
+      <w:bookmarkEnd w:id="10"/>
+      <w:bookmarkEnd w:id="11"/>
+      <w:bookmarkEnd w:id="12"/>
+      <w:bookmarkEnd w:id="13"/>
+    </w:p>
+    <w:p>
+      <w:pPr>
+        <w:pStyle w:val="Ttulo1"/>
+        <w:jc w:val="both"/>
+        <w:rPr>
+          <w:rFonts w:ascii="Times New Roman" w:hAnsi="Times New Roman" w:cs="Times New Roman"/>
+        </w:rPr>
+      </w:pPr>
+    </w:p>
+    <w:p>
+      <w:pPr>
+        <w:pStyle w:val="Ttulo1"/>
+        <w:jc w:val="both"/>
+        <w:rPr>
+          <w:rFonts w:ascii="Times New Roman" w:hAnsi="Times New Roman" w:cs="Times New Roman"/>
+        </w:rPr>
+      </w:pPr>
+    </w:p>
+    <w:p>
+      <w:pPr>
+        <w:pStyle w:val="Ttulo1"/>
+        <w:jc w:val="both"/>
+        <w:rPr>
+          <w:rFonts w:ascii="Times New Roman" w:hAnsi="Times New Roman" w:cs="Times New Roman"/>
+        </w:rPr>
+      </w:pPr>
+    </w:p>
+    <w:p/>
+    <w:p/>
+    <w:p/>
+    <w:p/>
+    <w:p/>
+    <w:p/>
+    <w:p/>
+    <w:p/>
+    <w:p>
+      <w:r>
+        <w:rPr>
+          <w:noProof/>
+        </w:rPr>
+        <mc:AlternateContent>
+          <mc:Choice Requires="wps">
+            <w:drawing>
+              <wp:anchor distT="0" distB="0" distL="114300" distR="114300" simplePos="0" relativeHeight="251666432" behindDoc="0" locked="0" layoutInCell="1" allowOverlap="1" wp14:anchorId="5A9EF44F" wp14:editId="5DA1A4DB">
+                <wp:simplePos x="0" y="0"/>
+                <wp:positionH relativeFrom="margin">
+                  <wp:align>right</wp:align>
+                </wp:positionH>
+                <wp:positionV relativeFrom="paragraph">
+                  <wp:posOffset>601980</wp:posOffset>
+                </wp:positionV>
+                <wp:extent cx="5390515" cy="635"/>
+                <wp:effectExtent l="0" t="0" r="635" b="0"/>
+                <wp:wrapSquare wrapText="bothSides"/>
+                <wp:docPr id="6" name="Cuadro de texto 6"/>
+                <wp:cNvGraphicFramePr/>
+                <a:graphic xmlns:a="http://schemas.openxmlformats.org/drawingml/2006/main">
+                  <a:graphicData uri="http://schemas.microsoft.com/office/word/2010/wordprocessingShape">
+                    <wps:wsp>
+                      <wps:cNvSpPr txBox="1"/>
+                      <wps:spPr>
+                        <a:xfrm>
+                          <a:off x="0" y="0"/>
+                          <a:ext cx="5390985" cy="635"/>
+                        </a:xfrm>
+                        <a:prstGeom prst="rect">
+                          <a:avLst/>
+                        </a:prstGeom>
+                        <a:solidFill>
+                          <a:prstClr val="white"/>
+                        </a:solidFill>
+                        <a:ln>
+                          <a:noFill/>
+                        </a:ln>
+                      </wps:spPr>
+                      <wps:txbx>
+                        <w:txbxContent>
+                          <w:p>
+                            <w:pPr>
+                              <w:pStyle w:val="Descripcin"/>
+                              <w:jc w:val="center"/>
+                              <w:rPr>
+                                <w:rFonts w:ascii="Times New Roman" w:hAnsi="Times New Roman" w:cs="Times New Roman"/>
+                                <w:sz w:val="24"/>
+                                <w:szCs w:val="24"/>
+                              </w:rPr>
+                            </w:pPr>
+                            <w:bookmarkStart w:id="14" w:name="_Toc55058026"/>
+                            <w:r>
+                              <w:t xml:space="preserve">Ilustración </w:t>
+                            </w:r>
+                            <w:r>
+                              <w:fldChar w:fldCharType="begin"/>
+                            </w:r>
+                            <w:r>
+                              <w:instrText xml:space="preserve"> SEQ Ilustración \* ARABIC </w:instrText>
+                            </w:r>
+                            <w:r>
+                              <w:fldChar w:fldCharType="separate"/>
+                            </w:r>
+                            <w:r>
+                              <w:rPr>
+                                <w:noProof/>
+                              </w:rPr>
+                              <w:t>3</w:t>
+                            </w:r>
+                            <w:r>
+                              <w:rPr>
+                                <w:noProof/>
+                              </w:rPr>
+                              <w:fldChar w:fldCharType="end"/>
+                            </w:r>
+                            <w:r>
+                              <w:t xml:space="preserve"> </w:t>
+                            </w:r>
+                            <w:r>
+                              <w:t>- Esquema Sobre mi / tutorial</w:t>
+                            </w:r>
+                            <w:bookmarkEnd w:id="14"/>
+                          </w:p>
+                        </w:txbxContent>
+                      </wps:txbx>
+                      <wps:bodyPr rot="0" spcFirstLastPara="0" vertOverflow="overflow" horzOverflow="overflow" vert="horz" wrap="square" lIns="0" tIns="0" rIns="0" bIns="0" numCol="1" spcCol="0" rtlCol="0" fromWordArt="0" anchor="t" anchorCtr="0" forceAA="0" compatLnSpc="1">
+                        <a:prstTxWarp prst="textNoShape">
+                          <a:avLst/>
+                        </a:prstTxWarp>
+                        <a:spAutoFit/>
+                      </wps:bodyPr>
+                    </wps:wsp>
+                  </a:graphicData>
+                </a:graphic>
+                <wp14:sizeRelH relativeFrom="margin">
+                  <wp14:pctWidth>0</wp14:pctWidth>
+                </wp14:sizeRelH>
+              </wp:anchor>
+            </w:drawing>
+          </mc:Choice>
+          <mc:Fallback>
+            <w:pict>
+              <v:shape w14:anchorId="5A9EF44F" id="Cuadro de texto 6" o:spid="_x0000_s1028" type="#_x0000_t202" style="position:absolute;margin-left:373.25pt;margin-top:47.4pt;width:424.45pt;height:.05pt;z-index:251666432;visibility:visible;mso-wrap-style:square;mso-width-percent:0;mso-wrap-distance-left:9pt;mso-wrap-distance-top:0;mso-wrap-distance-right:9pt;mso-wrap-distance-bottom:0;mso-position-horizontal:right;mso-position-horizontal-relative:margin;mso-position-vertical:absolute;mso-position-vertical-relative:text;mso-width-percent:0;mso-width-relative:margin;v-text-anchor:top" o:gfxdata="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" stroked="f">
+                <v:textbox style="mso-fit-shape-to-text:t" inset="0,0,0,0">
+                  <w:txbxContent>
+                    <w:p>
+                      <w:pPr>
+                        <w:pStyle w:val="Descripcin"/>
+                        <w:jc w:val="center"/>
+                        <w:rPr>
+                          <w:rFonts w:ascii="Times New Roman" w:hAnsi="Times New Roman" w:cs="Times New Roman"/>
+                          <w:sz w:val="24"/>
+                          <w:szCs w:val="24"/>
+                        </w:rPr>
+                      </w:pPr>
+                      <w:bookmarkStart w:id="15" w:name="_Toc55058026"/>
+                      <w:r>
+                        <w:t xml:space="preserve">Ilustración </w:t>
+                      </w:r>
+                      <w:r>
+                        <w:fldChar w:fldCharType="begin"/>
+                      </w:r>
+                      <w:r>
+                        <w:instrText xml:space="preserve"> SEQ Ilustración \* ARABIC </w:instrText>
+                      </w:r>
+                      <w:r>
+                        <w:fldChar w:fldCharType="separate"/>
+                      </w:r>
+                      <w:r>
+                        <w:rPr>
+                          <w:noProof/>
+                        </w:rPr>
+                        <w:t>3</w:t>
+                      </w:r>
+                      <w:r>
+                        <w:rPr>
+                          <w:noProof/>
+                        </w:rPr>
+                        <w:fldChar w:fldCharType="end"/>
+                      </w:r>
+                      <w:r>
+                        <w:t xml:space="preserve"> </w:t>
+                      </w:r>
+                      <w:r>
+                        <w:t>- Esquema Sobre mi / tutorial</w:t>
+                      </w:r>
+                      <w:bookmarkEnd w:id="15"/>
+                    </w:p>
+                  </w:txbxContent>
+                </v:textbox>
+                <w10:wrap type="square" anchorx="margin"/>
+              </v:shape>
+            </w:pict>
+          </mc:Fallback>
+        </mc:AlternateContent>
+      </w:r>
+    </w:p>
+    <w:p>
+      <w:pPr>
+        <w:pStyle w:val="Ttulo1"/>
+        <w:jc w:val="both"/>
+        <w:rPr>
+          <w:rFonts w:ascii="Times New Roman" w:hAnsi="Times New Roman" w:cs="Times New Roman"/>
+        </w:rPr>
+      </w:pPr>
+      <w:bookmarkStart w:id="16" w:name="_Toc55057880"/>
+      <w:bookmarkStart w:id="17" w:name="_Toc55058100"/>
+      <w:bookmarkStart w:id="18" w:name="_Toc55058854"/>
+      <w:bookmarkStart w:id="19" w:name="_Toc55059727"/>
+      <w:r>
+        <w:rPr>
+          <w:noProof/>
+        </w:rPr>
+        <w:lastRenderedPageBreak/>
+        <mc:AlternateContent>
+          <mc:Choice Requires="wps">
+            <w:drawing>
+              <wp:anchor distT="0" distB="0" distL="114300" distR="114300" simplePos="0" relativeHeight="251669504" behindDoc="0" locked="0" layoutInCell="1" allowOverlap="1" wp14:anchorId="2BEFD1E1" wp14:editId="313A1A80">
+                <wp:simplePos x="0" y="0"/>
+                <wp:positionH relativeFrom="margin">
+                  <wp:align>center</wp:align>
+                </wp:positionH>
+                <wp:positionV relativeFrom="paragraph">
+                  <wp:posOffset>4111505</wp:posOffset>
+                </wp:positionV>
+                <wp:extent cx="4635500" cy="635"/>
+                <wp:effectExtent l="0" t="0" r="0" b="0"/>
+                <wp:wrapSquare wrapText="bothSides"/>
+                <wp:docPr id="8" name="Cuadro de texto 8"/>
+                <wp:cNvGraphicFramePr/>
+                <a:graphic xmlns:a="http://schemas.openxmlformats.org/drawingml/2006/main">
+                  <a:graphicData uri="http://schemas.microsoft.com/office/word/2010/wordprocessingShape">
+                    <wps:wsp>
+                      <wps:cNvSpPr txBox="1"/>
+                      <wps:spPr>
+                        <a:xfrm>
+                          <a:off x="0" y="0"/>
+                          <a:ext cx="4635500" cy="635"/>
+                        </a:xfrm>
+                        <a:prstGeom prst="rect">
+                          <a:avLst/>
+                        </a:prstGeom>
+                        <a:solidFill>
+                          <a:prstClr val="white"/>
+                        </a:solidFill>
+                        <a:ln>
+                          <a:noFill/>
+                        </a:ln>
+                      </wps:spPr>
+                      <wps:txbx>
+                        <w:txbxContent>
+                          <w:p>
+                            <w:pPr>
+                              <w:pStyle w:val="Descripcin"/>
+                              <w:jc w:val="center"/>
+                              <w:rPr>
+                                <w:rFonts w:ascii="Times New Roman" w:hAnsi="Times New Roman" w:cs="Times New Roman"/>
+                              </w:rPr>
+                            </w:pPr>
+                            <w:bookmarkStart w:id="20" w:name="_Toc55058027"/>
+                            <w:r>
+                              <w:t xml:space="preserve">Ilustración </w:t>
+                            </w:r>
+                            <w:r>
+                              <w:fldChar w:fldCharType="begin"/>
+                            </w:r>
+                            <w:r>
+                              <w:instrText xml:space="preserve"> SEQ Ilustración \* ARABIC </w:instrText>
+                            </w:r>
+                            <w:r>
+                              <w:fldChar w:fldCharType="separate"/>
+                            </w:r>
+                            <w:r>
+                              <w:rPr>
+                                <w:noProof/>
+                              </w:rPr>
+                              <w:t>4</w:t>
+                            </w:r>
+                            <w:r>
+                              <w:rPr>
+                                <w:noProof/>
+                              </w:rPr>
+                              <w:fldChar w:fldCharType="end"/>
+                            </w:r>
+                            <w:r>
+                              <w:t xml:space="preserve"> - Esquema Galería</w:t>
+                            </w:r>
+                            <w:bookmarkEnd w:id="20"/>
+                          </w:p>
+                        </w:txbxContent>
+                      </wps:txbx>
+                      <wps:bodyPr rot="0" spcFirstLastPara="0" vertOverflow="overflow" horzOverflow="overflow" vert="horz" wrap="square" lIns="0" tIns="0" rIns="0" bIns="0" numCol="1" spcCol="0" rtlCol="0" fromWordArt="0" anchor="t" anchorCtr="0" forceAA="0" compatLnSpc="1">
+                        <a:prstTxWarp prst="textNoShape">
+                          <a:avLst/>
+                        </a:prstTxWarp>
+                        <a:spAutoFit/>
+                      </wps:bodyPr>
+                    </wps:wsp>
+                  </a:graphicData>
+                </a:graphic>
+              </wp:anchor>
+            </w:drawing>
+          </mc:Choice>
+          <mc:Fallback>
+            <w:pict>
+              <v:shape w14:anchorId="2BEFD1E1" id="Cuadro de texto 8" o:spid="_x0000_s1029" type="#_x0000_t202" style="position:absolute;left:0;text-align:left;margin-left:0;margin-top:323.75pt;width:365pt;height:.05pt;z-index:251669504;visibility:visible;mso-wrap-style:square;mso-wrap-distance-left:9pt;mso-wrap-distance-top:0;mso-wrap-distance-right:9pt;mso-wrap-distance-bottom:0;mso-position-horizontal:center;mso-position-horizontal-relative:margin;mso-position-vertical:absolute;mso-position-vertical-relative:text;v-text-anchor:top" o:gfxdata="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" stroked="f">
+                <v:textbox style="mso-fit-shape-to-text:t" inset="0,0,0,0">
+                  <w:txbxContent>
+                    <w:p>
+                      <w:pPr>
+                        <w:pStyle w:val="Descripcin"/>
+                        <w:jc w:val="center"/>
+                        <w:rPr>
+                          <w:rFonts w:ascii="Times New Roman" w:hAnsi="Times New Roman" w:cs="Times New Roman"/>
+                        </w:rPr>
+                      </w:pPr>
+                      <w:bookmarkStart w:id="21" w:name="_Toc55058027"/>
+                      <w:r>
+                        <w:t xml:space="preserve">Ilustración </w:t>
+                      </w:r>
+                      <w:r>
+                        <w:fldChar w:fldCharType="begin"/>
+                      </w:r>
+                      <w:r>
+                        <w:instrText xml:space="preserve"> SEQ Ilustración \* ARABIC </w:instrText>
+                      </w:r>
+                      <w:r>
+                        <w:fldChar w:fldCharType="separate"/>
+                      </w:r>
+                      <w:r>
+                        <w:rPr>
+                          <w:noProof/>
+                        </w:rPr>
+                        <w:t>4</w:t>
+                      </w:r>
+                      <w:r>
+                        <w:rPr>
+                          <w:noProof/>
+                        </w:rPr>
+                        <w:fldChar w:fldCharType="end"/>
+                      </w:r>
+                      <w:r>
+                        <w:t xml:space="preserve"> - Esquema Galería</w:t>
+                      </w:r>
+                      <w:bookmarkEnd w:id="21"/>
+                    </w:p>
+                  </w:txbxContent>
+                </v:textbox>
+                <w10:wrap type="square" anchorx="margin"/>
+              </v:shape>
+            </w:pict>
+          </mc:Fallback>
+        </mc:AlternateContent>
+      </w:r>
+      <w:r>
+        <w:rPr>
+          <w:rFonts w:ascii="Times New Roman" w:hAnsi="Times New Roman" w:cs="Times New Roman"/>
+          <w:noProof/>
+        </w:rPr>
+        <w:drawing>
+          <wp:anchor distT="0" distB="0" distL="114300" distR="114300" simplePos="0" relativeHeight="251667456" behindDoc="0" locked="0" layoutInCell="1" allowOverlap="1" wp14:anchorId="4D329B43" wp14:editId="09BC42F5">
+            <wp:simplePos x="0" y="0"/>
+            <wp:positionH relativeFrom="margin">
+              <wp:posOffset>345057</wp:posOffset>
+            </wp:positionH>
+            <wp:positionV relativeFrom="paragraph">
+              <wp:posOffset>419</wp:posOffset>
+            </wp:positionV>
+            <wp:extent cx="4635500" cy="4175125"/>
+            <wp:effectExtent l="0" t="0" r="0" b="0"/>
+            <wp:wrapSquare wrapText="bothSides"/>
+            <wp:docPr id="7" name="Imagen 7"/>
+            <wp:cNvGraphicFramePr>
+              <a:graphicFrameLocks xmlns:a="http://schemas.openxmlformats.org/drawingml/2006/main" noChangeAspect="1"/>
+            </wp:cNvGraphicFramePr>
+            <a:graphic xmlns:a="http://schemas.openxmlformats.org/drawingml/2006/main">
+              <a:graphicData uri="http://schemas.openxmlformats.org/drawingml/2006/picture">
+                <pic:pic xmlns:pic="http://schemas.openxmlformats.org/drawingml/2006/picture">
+                  <pic:nvPicPr>
+                    <pic:cNvPr id="1" name=""/>
+                    <pic:cNvPicPr/>
+                  </pic:nvPicPr>
+                  <pic:blipFill>
+                    <a:blip r:embed="rId16">
+                      <a:extLst>
+                        <a:ext uri="{28A0092B-C50C-407E-A947-70E740481C1C}">
+                          <a14:useLocalDpi xmlns:a14="http://schemas.microsoft.com/office/drawing/2010/main" val="0"/>
+                        </a:ext>
+                      </a:extLst>
+                    </a:blip>
+                    <a:stretch>
+                      <a:fillRect/>
+                    </a:stretch>
+                  </pic:blipFill>
+                  <pic:spPr>
+                    <a:xfrm>
+                      <a:off x="0" y="0"/>
+                      <a:ext cx="4635500" cy="4175125"/>
+                    </a:xfrm>
+                    <a:prstGeom prst="rect">
+                      <a:avLst/>
+                    </a:prstGeom>
+                  </pic:spPr>
+                </pic:pic>
+              </a:graphicData>
+            </a:graphic>
+            <wp14:sizeRelH relativeFrom="margin">
+              <wp14:pctWidth>0</wp14:pctWidth>
+            </wp14:sizeRelH>
+            <wp14:sizeRelV relativeFrom="margin">
+              <wp14:pctHeight>0</wp14:pctHeight>
+            </wp14:sizeRelV>
+          </wp:anchor>
+        </w:drawing>
+      </w:r>
+      <w:bookmarkEnd w:id="16"/>
+      <w:bookmarkEnd w:id="17"/>
+      <w:bookmarkEnd w:id="18"/>
+      <w:bookmarkEnd w:id="19"/>
+    </w:p>
+    <w:p>
+      <w:pPr>
+        <w:pStyle w:val="Ttulo1"/>
+        <w:jc w:val="both"/>
+        <w:rPr>
+          <w:rFonts w:ascii="Times New Roman" w:hAnsi="Times New Roman" w:cs="Times New Roman"/>
+        </w:rPr>
+      </w:pPr>
+    </w:p>
+    <w:p>
+      <w:pPr>
+        <w:pStyle w:val="Ttulo1"/>
+        <w:jc w:val="both"/>
+        <w:rPr>
+          <w:rFonts w:ascii="Times New Roman" w:hAnsi="Times New Roman" w:cs="Times New Roman"/>
+        </w:rPr>
+      </w:pPr>
+    </w:p>
+    <w:p>
+      <w:pPr>
+        <w:pStyle w:val="Ttulo1"/>
+        <w:jc w:val="both"/>
+        <w:rPr>
+          <w:rFonts w:ascii="Times New Roman" w:hAnsi="Times New Roman" w:cs="Times New Roman"/>
+        </w:rPr>
+      </w:pPr>
+    </w:p>
+    <w:p/>
+    <w:p/>
+    <w:p/>
+    <w:p/>
+    <w:p/>
+    <w:p/>
+    <w:p/>
+    <w:p/>
+    <w:p/>
+    <w:p/>
+    <w:p>
+      <w:r>
+        <w:rPr>
+          <w:noProof/>
+        </w:rPr>
+        <w:drawing>
+          <wp:anchor distT="0" distB="0" distL="114300" distR="114300" simplePos="0" relativeHeight="251670528" behindDoc="0" locked="0" layoutInCell="1" allowOverlap="1" wp14:anchorId="429B2374" wp14:editId="1903B3DC">
+            <wp:simplePos x="0" y="0"/>
+            <wp:positionH relativeFrom="margin">
+              <wp:align>center</wp:align>
+            </wp:positionH>
+            <wp:positionV relativeFrom="paragraph">
+              <wp:posOffset>4889</wp:posOffset>
+            </wp:positionV>
+            <wp:extent cx="4351020" cy="3971925"/>
+            <wp:effectExtent l="0" t="0" r="0" b="9525"/>
+            <wp:wrapSquare wrapText="bothSides"/>
+            <wp:docPr id="9" name="Imagen 9"/>
+            <wp:cNvGraphicFramePr>
+              <a:graphicFrameLocks xmlns:a="http://schemas.openxmlformats.org/drawingml/2006/main" noChangeAspect="1"/>
+            </wp:cNvGraphicFramePr>
+            <a:graphic xmlns:a="http://schemas.openxmlformats.org/drawingml/2006/main">
+              <a:graphicData uri="http://schemas.openxmlformats.org/drawingml/2006/picture">
+                <pic:pic xmlns:pic="http://schemas.openxmlformats.org/drawingml/2006/picture">
+                  <pic:nvPicPr>
+                    <pic:cNvPr id="1" name=""/>
+                    <pic:cNvPicPr/>
+                  </pic:nvPicPr>
+                  <pic:blipFill>
+                    <a:blip r:embed="rId17">
+                      <a:extLst>
+                        <a:ext uri="{28A0092B-C50C-407E-A947-70E740481C1C}">
+                          <a14:useLocalDpi xmlns:a14="http://schemas.microsoft.com/office/drawing/2010/main" val="0"/>
+                        </a:ext>
+                      </a:extLst>
+                    </a:blip>
+                    <a:stretch>
+                      <a:fillRect/>
+                    </a:stretch>
+                  </pic:blipFill>
+                  <pic:spPr>
+                    <a:xfrm>
+                      <a:off x="0" y="0"/>
+                      <a:ext cx="4351020" cy="3971925"/>
+                    </a:xfrm>
+                    <a:prstGeom prst="rect">
+                      <a:avLst/>
+                    </a:prstGeom>
+                  </pic:spPr>
+                </pic:pic>
+              </a:graphicData>
+            </a:graphic>
+            <wp14:sizeRelH relativeFrom="margin">
+              <wp14:pctWidth>0</wp14:pctWidth>
+            </wp14:sizeRelH>
+            <wp14:sizeRelV relativeFrom="margin">
+              <wp14:pctHeight>0</wp14:pctHeight>
+            </wp14:sizeRelV>
+          </wp:anchor>
+        </w:drawing>
+      </w:r>
+    </w:p>
+    <w:p/>
+    <w:p/>
+    <w:p/>
+    <w:p/>
+    <w:p/>
+    <w:p/>
+    <w:p/>
+    <w:p/>
+    <w:p/>
+    <w:p/>
+    <w:p/>
+    <w:p/>
+    <w:p/>
+    <w:p>
+      <w:r>
+        <w:rPr>
+          <w:noProof/>
+        </w:rPr>
+        <mc:AlternateContent>
+          <mc:Choice Requires="wps">
+            <w:drawing>
+              <wp:anchor distT="0" distB="0" distL="114300" distR="114300" simplePos="0" relativeHeight="251672576" behindDoc="0" locked="0" layoutInCell="1" allowOverlap="1" wp14:anchorId="508F8DB0" wp14:editId="0552EC3C">
+                <wp:simplePos x="0" y="0"/>
+                <wp:positionH relativeFrom="margin">
+                  <wp:align>center</wp:align>
+                </wp:positionH>
+                <wp:positionV relativeFrom="paragraph">
+                  <wp:posOffset>17672</wp:posOffset>
+                </wp:positionV>
+                <wp:extent cx="4351020" cy="635"/>
+                <wp:effectExtent l="0" t="0" r="0" b="0"/>
+                <wp:wrapSquare wrapText="bothSides"/>
+                <wp:docPr id="10" name="Cuadro de texto 10"/>
+                <wp:cNvGraphicFramePr/>
+                <a:graphic xmlns:a="http://schemas.openxmlformats.org/drawingml/2006/main">
+                  <a:graphicData uri="http://schemas.microsoft.com/office/word/2010/wordprocessingShape">
+                    <wps:wsp>
+                      <wps:cNvSpPr txBox="1"/>
+                      <wps:spPr>
+                        <a:xfrm>
+                          <a:off x="0" y="0"/>
+                          <a:ext cx="4351020" cy="635"/>
+                        </a:xfrm>
+                        <a:prstGeom prst="rect">
+                          <a:avLst/>
+                        </a:prstGeom>
+                        <a:solidFill>
+                          <a:prstClr val="white"/>
+                        </a:solidFill>
+                        <a:ln>
+                          <a:noFill/>
+                        </a:ln>
+                      </wps:spPr>
+                      <wps:txbx>
+                        <w:txbxContent>
+                          <w:p>
+                            <w:pPr>
+                              <w:pStyle w:val="Descripcin"/>
+                              <w:jc w:val="center"/>
+                            </w:pPr>
+                            <w:bookmarkStart w:id="22" w:name="_Toc55058028"/>
+                            <w:r>
+                              <w:t xml:space="preserve">Ilustración </w:t>
+                            </w:r>
+                            <w:r>
+                              <w:fldChar w:fldCharType="begin"/>
+                            </w:r>
+                            <w:r>
+                              <w:instrText xml:space="preserve"> SEQ Ilustración \* ARABIC </w:instrText>
+                            </w:r>
+                            <w:r>
+                              <w:fldChar w:fldCharType="separate"/>
+                            </w:r>
+                            <w:r>
+                              <w:rPr>
+                                <w:noProof/>
+                              </w:rPr>
+                              <w:t>5</w:t>
+                            </w:r>
+                            <w:r>
+                              <w:rPr>
+                                <w:noProof/>
+                              </w:rPr>
+                              <w:fldChar w:fldCharType="end"/>
+                            </w:r>
+                            <w:r>
+                              <w:t xml:space="preserve"> - Esquema Cuadro</w:t>
+                            </w:r>
+                            <w:bookmarkEnd w:id="22"/>
+                          </w:p>
+                        </w:txbxContent>
+                      </wps:txbx>
+                      <wps:bodyPr rot="0" spcFirstLastPara="0" vertOverflow="overflow" horzOverflow="overflow" vert="horz" wrap="square" lIns="0" tIns="0" rIns="0" bIns="0" numCol="1" spcCol="0" rtlCol="0" fromWordArt="0" anchor="t" anchorCtr="0" forceAA="0" compatLnSpc="1">
+                        <a:prstTxWarp prst="textNoShape">
+                          <a:avLst/>
+                        </a:prstTxWarp>
+                        <a:spAutoFit/>
+                      </wps:bodyPr>
+                    </wps:wsp>
+                  </a:graphicData>
+                </a:graphic>
+              </wp:anchor>
+            </w:drawing>
+          </mc:Choice>
+          <mc:Fallback>
+            <w:pict>
+              <v:shape w14:anchorId="508F8DB0" id="Cuadro de texto 10" o:spid="_x0000_s1030" type="#_x0000_t202" style="position:absolute;margin-left:0;margin-top:1.4pt;width:342.6pt;height:.05pt;z-index:251672576;visibility:visible;mso-wrap-style:square;mso-wrap-distance-left:9pt;mso-wrap-distance-top:0;mso-wrap-distance-right:9pt;mso-wrap-distance-bottom:0;mso-position-horizontal:center;mso-position-horizontal-relative:margin;mso-position-vertical:absolute;mso-position-vertical-relative:text;v-text-anchor:top" o:gfxdata="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" stroked="f">
+                <v:textbox style="mso-fit-shape-to-text:t" inset="0,0,0,0">
+                  <w:txbxContent>
+                    <w:p>
+                      <w:pPr>
+                        <w:pStyle w:val="Descripcin"/>
+                        <w:jc w:val="center"/>
+                      </w:pPr>
+                      <w:bookmarkStart w:id="23" w:name="_Toc55058028"/>
+                      <w:r>
+                        <w:t xml:space="preserve">Ilustración </w:t>
+                      </w:r>
+                      <w:r>
+                        <w:fldChar w:fldCharType="begin"/>
+                      </w:r>
+                      <w:r>
+                        <w:instrText xml:space="preserve"> SEQ Ilustración \* ARABIC </w:instrText>
+                      </w:r>
+                      <w:r>
+                        <w:fldChar w:fldCharType="separate"/>
+                      </w:r>
+                      <w:r>
+                        <w:rPr>
+                          <w:noProof/>
+                        </w:rPr>
+                        <w:t>5</w:t>
+                      </w:r>
+                      <w:r>
+                        <w:rPr>
+                          <w:noProof/>
+                        </w:rPr>
+                        <w:fldChar w:fldCharType="end"/>
+                      </w:r>
+                      <w:r>
+                        <w:t xml:space="preserve"> - Esquema Cuadro</w:t>
+                      </w:r>
+                      <w:bookmarkEnd w:id="23"/>
+                    </w:p>
+                  </w:txbxContent>
+                </v:textbox>
+                <w10:wrap type="square" anchorx="margin"/>
+              </v:shape>
+            </w:pict>
+          </mc:Fallback>
+        </mc:AlternateContent>
+      </w:r>
+    </w:p>
+    <w:p>
+      <w:pPr>
+        <w:pStyle w:val="Ttulo1"/>
+        <w:jc w:val="both"/>
+        <w:rPr>
+          <w:rFonts w:ascii="Times New Roman" w:hAnsi="Times New Roman" w:cs="Times New Roman"/>
+        </w:rPr>
+      </w:pPr>
+      <w:bookmarkStart w:id="24" w:name="_Toc55059728"/>
+      <w:r>
+        <w:rPr>
+          <w:rFonts w:ascii="Times New Roman" w:hAnsi="Times New Roman" w:cs="Times New Roman"/>
+        </w:rPr>
+        <w:lastRenderedPageBreak/>
+        <w:t xml:space="preserve">3. </w:t>
+      </w:r>
       <w:r>
         <w:rPr>
           <w:rFonts w:ascii="Times New Roman" w:hAnsi="Times New Roman" w:cs="Times New Roman"/>
         </w:rPr>
         <w:t>Explicación del diseño de la web</w:t>
       </w:r>
-      <w:bookmarkEnd w:id="2"/>
+      <w:bookmarkEnd w:id="24"/>
     </w:p>
     <w:p>
       <w:pPr>
@@ -587,18 +2758,705 @@
         </w:rPr>
       </w:pPr>
     </w:p>
-    <w:p/>
-    <w:p/>
-    <w:p/>
-    <w:p/>
+    <w:p>
+      <w:pPr>
+        <w:jc w:val="both"/>
+        <w:rPr>
+          <w:rFonts w:ascii="Times New Roman" w:hAnsi="Times New Roman" w:cs="Times New Roman"/>
+          <w:sz w:val="24"/>
+          <w:szCs w:val="24"/>
+        </w:rPr>
+      </w:pPr>
+      <w:r>
+        <w:rPr>
+          <w:rFonts w:ascii="Times New Roman" w:hAnsi="Times New Roman" w:cs="Times New Roman"/>
+          <w:sz w:val="24"/>
+          <w:szCs w:val="24"/>
+        </w:rPr>
+        <w:t xml:space="preserve">Para empezar, la estructura en forma jerárquica nos ayudará a que la navegación dentro de la web sea más sencilla, y siempre se podrá llegar a todas las páginas desde cualquiera de ellas. </w:t>
+      </w:r>
+      <w:r>
+        <w:rPr>
+          <w:rFonts w:ascii="Times New Roman" w:hAnsi="Times New Roman" w:cs="Times New Roman"/>
+          <w:sz w:val="24"/>
+          <w:szCs w:val="24"/>
+        </w:rPr>
+        <w:t xml:space="preserve">Las páginas en principio no serán muy extensas, a excepción quizá de la página tutorial, que tendrá una organización lineal donde se explicará todo en pasos. </w:t>
+      </w:r>
+    </w:p>
+    <w:p>
+      <w:pPr>
+        <w:jc w:val="both"/>
+        <w:rPr>
+          <w:rFonts w:ascii="Times New Roman" w:hAnsi="Times New Roman" w:cs="Times New Roman"/>
+          <w:sz w:val="24"/>
+          <w:szCs w:val="24"/>
+        </w:rPr>
+      </w:pPr>
+      <w:r>
+        <w:rPr>
+          <w:rFonts w:ascii="Times New Roman" w:hAnsi="Times New Roman" w:cs="Times New Roman"/>
+          <w:sz w:val="24"/>
+          <w:szCs w:val="24"/>
+        </w:rPr>
+        <w:t xml:space="preserve">Todas las páginas contendrán el mismo </w:t>
+      </w:r>
+      <w:r>
+        <w:rPr>
+          <w:rFonts w:ascii="Times New Roman" w:hAnsi="Times New Roman" w:cs="Times New Roman"/>
+          <w:i/>
+          <w:iCs/>
+          <w:sz w:val="24"/>
+          <w:szCs w:val="24"/>
+        </w:rPr>
+        <w:t xml:space="preserve">header </w:t>
+      </w:r>
+      <w:r>
+        <w:rPr>
+          <w:rFonts w:ascii="Times New Roman" w:hAnsi="Times New Roman" w:cs="Times New Roman"/>
+          <w:sz w:val="24"/>
+          <w:szCs w:val="24"/>
+        </w:rPr>
+        <w:t xml:space="preserve">y el mismo </w:t>
+      </w:r>
+      <w:r>
+        <w:rPr>
+          <w:rFonts w:ascii="Times New Roman" w:hAnsi="Times New Roman" w:cs="Times New Roman"/>
+          <w:i/>
+          <w:iCs/>
+          <w:sz w:val="24"/>
+          <w:szCs w:val="24"/>
+        </w:rPr>
+        <w:t>footer</w:t>
+      </w:r>
+      <w:r>
+        <w:rPr>
+          <w:rFonts w:ascii="Times New Roman" w:hAnsi="Times New Roman" w:cs="Times New Roman"/>
+          <w:sz w:val="24"/>
+          <w:szCs w:val="24"/>
+        </w:rPr>
+        <w:t xml:space="preserve">. En el </w:t>
+      </w:r>
+      <w:r>
+        <w:rPr>
+          <w:rFonts w:ascii="Times New Roman" w:hAnsi="Times New Roman" w:cs="Times New Roman"/>
+          <w:i/>
+          <w:iCs/>
+          <w:sz w:val="24"/>
+          <w:szCs w:val="24"/>
+        </w:rPr>
+        <w:t>header</w:t>
+      </w:r>
+      <w:r>
+        <w:rPr>
+          <w:rFonts w:ascii="Times New Roman" w:hAnsi="Times New Roman" w:cs="Times New Roman"/>
+          <w:sz w:val="24"/>
+          <w:szCs w:val="24"/>
+        </w:rPr>
+        <w:t xml:space="preserve"> tendremos un botón, probablemente sobre el nombre del sitio web, que te llevará al </w:t>
+      </w:r>
+      <w:r>
+        <w:rPr>
+          <w:rFonts w:ascii="Times New Roman" w:hAnsi="Times New Roman" w:cs="Times New Roman"/>
+          <w:i/>
+          <w:iCs/>
+          <w:sz w:val="24"/>
+          <w:szCs w:val="24"/>
+        </w:rPr>
+        <w:t>Home</w:t>
+      </w:r>
+      <w:r>
+        <w:rPr>
+          <w:rFonts w:ascii="Times New Roman" w:hAnsi="Times New Roman" w:cs="Times New Roman"/>
+          <w:sz w:val="24"/>
+          <w:szCs w:val="24"/>
+        </w:rPr>
+        <w:t xml:space="preserve"> del sitio. Además, contendrá las entradas a otras páginas de la web. En cuanto al </w:t>
+      </w:r>
+      <w:r>
+        <w:rPr>
+          <w:rFonts w:ascii="Times New Roman" w:hAnsi="Times New Roman" w:cs="Times New Roman"/>
+          <w:i/>
+          <w:iCs/>
+          <w:sz w:val="24"/>
+          <w:szCs w:val="24"/>
+        </w:rPr>
+        <w:t>footer</w:t>
+      </w:r>
+      <w:r>
+        <w:rPr>
+          <w:rFonts w:ascii="Times New Roman" w:hAnsi="Times New Roman" w:cs="Times New Roman"/>
+          <w:sz w:val="24"/>
+          <w:szCs w:val="24"/>
+        </w:rPr>
+        <w:t>, incluirá cosas como la política de privacidad, si es que los datos de los usuarios se conservan en la web (debido a un apartado de comentarios), otra información de contacto y las redes sociales.</w:t>
+      </w:r>
+    </w:p>
+    <w:p>
+      <w:pPr>
+        <w:jc w:val="both"/>
+        <w:rPr>
+          <w:rFonts w:ascii="Times New Roman" w:hAnsi="Times New Roman" w:cs="Times New Roman"/>
+          <w:sz w:val="24"/>
+          <w:szCs w:val="24"/>
+        </w:rPr>
+      </w:pPr>
+      <w:r>
+        <w:rPr>
+          <w:rFonts w:ascii="Times New Roman" w:hAnsi="Times New Roman" w:cs="Times New Roman"/>
+          <w:sz w:val="24"/>
+          <w:szCs w:val="24"/>
+        </w:rPr>
+        <w:t xml:space="preserve">La página </w:t>
+      </w:r>
+      <w:r>
+        <w:rPr>
+          <w:rFonts w:ascii="Times New Roman" w:hAnsi="Times New Roman" w:cs="Times New Roman"/>
+          <w:i/>
+          <w:iCs/>
+          <w:sz w:val="24"/>
+          <w:szCs w:val="24"/>
+        </w:rPr>
+        <w:t>Home</w:t>
+      </w:r>
+      <w:r>
+        <w:rPr>
+          <w:rFonts w:ascii="Times New Roman" w:hAnsi="Times New Roman" w:cs="Times New Roman"/>
+          <w:sz w:val="24"/>
+          <w:szCs w:val="24"/>
+        </w:rPr>
+        <w:t>, contendrá el mínimo texto posible, ya que la finalidad de esa página es que se vean los cuadros</w:t>
+      </w:r>
+      <w:r>
+        <w:rPr>
+          <w:rFonts w:ascii="Times New Roman" w:hAnsi="Times New Roman" w:cs="Times New Roman"/>
+          <w:sz w:val="24"/>
+          <w:szCs w:val="24"/>
+        </w:rPr>
+        <w:t xml:space="preserve"> y la colección a la que pertenecen, de manera que sea claro que pinchando en</w:t>
+      </w:r>
+      <w:r>
+        <w:rPr>
+          <w:rFonts w:ascii="Times New Roman" w:hAnsi="Times New Roman" w:cs="Times New Roman"/>
+          <w:sz w:val="24"/>
+          <w:szCs w:val="24"/>
+        </w:rPr>
+        <w:t xml:space="preserve"> uno</w:t>
+      </w:r>
+      <w:r>
+        <w:rPr>
+          <w:rFonts w:ascii="Times New Roman" w:hAnsi="Times New Roman" w:cs="Times New Roman"/>
+          <w:sz w:val="24"/>
+          <w:szCs w:val="24"/>
+        </w:rPr>
+        <w:t xml:space="preserve"> de los cuadros, te llevará a la página de la galería.</w:t>
+      </w:r>
+      <w:r>
+        <w:rPr>
+          <w:rFonts w:ascii="Times New Roman" w:hAnsi="Times New Roman" w:cs="Times New Roman"/>
+          <w:sz w:val="24"/>
+          <w:szCs w:val="24"/>
+        </w:rPr>
+        <w:t xml:space="preserve"> Para diferenciar las colecciones se utilizarán colores.</w:t>
+      </w:r>
+    </w:p>
+    <w:p>
+      <w:pPr>
+        <w:jc w:val="both"/>
+        <w:rPr>
+          <w:rFonts w:ascii="Times New Roman" w:hAnsi="Times New Roman" w:cs="Times New Roman"/>
+          <w:sz w:val="24"/>
+          <w:szCs w:val="24"/>
+        </w:rPr>
+      </w:pPr>
+      <w:r>
+        <w:rPr>
+          <w:rFonts w:ascii="Times New Roman" w:hAnsi="Times New Roman" w:cs="Times New Roman"/>
+          <w:sz w:val="24"/>
+          <w:szCs w:val="24"/>
+        </w:rPr>
+        <w:t xml:space="preserve"> </w:t>
+      </w:r>
+      <w:r>
+        <w:rPr>
+          <w:rFonts w:ascii="Times New Roman" w:hAnsi="Times New Roman" w:cs="Times New Roman"/>
+          <w:sz w:val="24"/>
+          <w:szCs w:val="24"/>
+        </w:rPr>
+        <w:t>L</w:t>
+      </w:r>
+      <w:r>
+        <w:rPr>
+          <w:rFonts w:ascii="Times New Roman" w:hAnsi="Times New Roman" w:cs="Times New Roman"/>
+          <w:sz w:val="24"/>
+          <w:szCs w:val="24"/>
+        </w:rPr>
+        <w:t xml:space="preserve">as páginas de </w:t>
+      </w:r>
+      <w:r>
+        <w:rPr>
+          <w:rFonts w:ascii="Times New Roman" w:hAnsi="Times New Roman" w:cs="Times New Roman"/>
+          <w:i/>
+          <w:iCs/>
+          <w:sz w:val="24"/>
+          <w:szCs w:val="24"/>
+        </w:rPr>
+        <w:t>Sobre mí</w:t>
+      </w:r>
+      <w:r>
+        <w:rPr>
+          <w:rFonts w:ascii="Times New Roman" w:hAnsi="Times New Roman" w:cs="Times New Roman"/>
+          <w:sz w:val="24"/>
+          <w:szCs w:val="24"/>
+        </w:rPr>
+        <w:t xml:space="preserve">, </w:t>
+      </w:r>
+      <w:r>
+        <w:rPr>
+          <w:rFonts w:ascii="Times New Roman" w:hAnsi="Times New Roman" w:cs="Times New Roman"/>
+          <w:i/>
+          <w:iCs/>
+          <w:sz w:val="24"/>
+          <w:szCs w:val="24"/>
+        </w:rPr>
+        <w:t>Cómo Pintar</w:t>
+      </w:r>
+      <w:r>
+        <w:rPr>
+          <w:rFonts w:ascii="Times New Roman" w:hAnsi="Times New Roman" w:cs="Times New Roman"/>
+          <w:sz w:val="24"/>
+          <w:szCs w:val="24"/>
+        </w:rPr>
+        <w:t xml:space="preserve">, y otras páginas que podamos incluir de este estilo, </w:t>
+      </w:r>
+      <w:proofErr w:type="spellStart"/>
+      <w:r>
+        <w:rPr>
+          <w:rFonts w:ascii="Times New Roman" w:hAnsi="Times New Roman" w:cs="Times New Roman"/>
+          <w:sz w:val="24"/>
+          <w:szCs w:val="24"/>
+        </w:rPr>
+        <w:t>si</w:t>
+      </w:r>
+      <w:proofErr w:type="spellEnd"/>
+      <w:r>
+        <w:rPr>
+          <w:rFonts w:ascii="Times New Roman" w:hAnsi="Times New Roman" w:cs="Times New Roman"/>
+          <w:sz w:val="24"/>
+          <w:szCs w:val="24"/>
+        </w:rPr>
+        <w:t xml:space="preserve"> que contendrán una mayor cantidad de texto, porque la gente que esté interesada en el tema no tendrá inconveniente en leerla. De todas formas, se podrán incluir videos a modo de resumen al comienzo de las páginas, condensando así la información.</w:t>
+      </w:r>
+    </w:p>
+    <w:p>
+      <w:pPr>
+        <w:jc w:val="both"/>
+        <w:rPr>
+          <w:rFonts w:ascii="Times New Roman" w:hAnsi="Times New Roman" w:cs="Times New Roman"/>
+          <w:sz w:val="24"/>
+          <w:szCs w:val="24"/>
+        </w:rPr>
+      </w:pPr>
+      <w:r>
+        <w:rPr>
+          <w:rFonts w:ascii="Times New Roman" w:hAnsi="Times New Roman" w:cs="Times New Roman"/>
+          <w:sz w:val="24"/>
+          <w:szCs w:val="24"/>
+        </w:rPr>
+        <w:t xml:space="preserve">En cuanto a la página de </w:t>
+      </w:r>
+      <w:r>
+        <w:rPr>
+          <w:rFonts w:ascii="Times New Roman" w:hAnsi="Times New Roman" w:cs="Times New Roman"/>
+          <w:i/>
+          <w:iCs/>
+          <w:sz w:val="24"/>
+          <w:szCs w:val="24"/>
+        </w:rPr>
+        <w:t>Galería</w:t>
+      </w:r>
+      <w:r>
+        <w:rPr>
+          <w:rFonts w:ascii="Times New Roman" w:hAnsi="Times New Roman" w:cs="Times New Roman"/>
+          <w:sz w:val="24"/>
+          <w:szCs w:val="24"/>
+        </w:rPr>
+        <w:t>, tendremos los cuadros de la colección seleccionada, y a la izquierda un índice de contenidos en el que se podrá elegir qué colección se desea ver en ese momento. También se podrá incluir un buscador para encontrar el cuadro o la colección que se quiera de manera inmediata.</w:t>
+      </w:r>
+    </w:p>
+    <w:p>
+      <w:pPr>
+        <w:jc w:val="both"/>
+        <w:rPr>
+          <w:rFonts w:ascii="Times New Roman" w:hAnsi="Times New Roman" w:cs="Times New Roman"/>
+          <w:sz w:val="24"/>
+          <w:szCs w:val="24"/>
+        </w:rPr>
+      </w:pPr>
+      <w:r>
+        <w:rPr>
+          <w:rFonts w:ascii="Times New Roman" w:hAnsi="Times New Roman" w:cs="Times New Roman"/>
+          <w:sz w:val="24"/>
+          <w:szCs w:val="24"/>
+        </w:rPr>
+        <w:t xml:space="preserve">Por último, cuando se seleccione un cuadro cualquiera, en la página </w:t>
+      </w:r>
+      <w:r>
+        <w:rPr>
+          <w:rFonts w:ascii="Times New Roman" w:hAnsi="Times New Roman" w:cs="Times New Roman"/>
+          <w:i/>
+          <w:iCs/>
+          <w:sz w:val="24"/>
+          <w:szCs w:val="24"/>
+        </w:rPr>
+        <w:t>Cuadro</w:t>
+      </w:r>
+      <w:r>
+        <w:rPr>
+          <w:rFonts w:ascii="Times New Roman" w:hAnsi="Times New Roman" w:cs="Times New Roman"/>
+          <w:sz w:val="24"/>
+          <w:szCs w:val="24"/>
+        </w:rPr>
+        <w:t>, tendremos una ampliación de la misma foto, así como otras fotos del mismo cuadro. Bajo la foto, en la parte izquierda, tendremos una tabla con las medidas y los precios disponibles (si al final resulta ser una tienda o se pretende comprar). En cuanto a la sección de la derecha, podrá contente otro tipo de información sobre el cuadro. Debajo de todo esto, podremos ver una sección de comentarios, así como un formulario que permitirá comentar cualquier cosa, siempre y cuando se incluyan el nombre y el correo.</w:t>
+      </w:r>
+    </w:p>
+    <w:p>
+      <w:pPr>
+        <w:jc w:val="both"/>
+        <w:rPr>
+          <w:rFonts w:ascii="Times New Roman" w:hAnsi="Times New Roman" w:cs="Times New Roman"/>
+          <w:sz w:val="24"/>
+          <w:szCs w:val="24"/>
+        </w:rPr>
+      </w:pPr>
+    </w:p>
+    <w:p>
+      <w:pPr>
+        <w:pStyle w:val="Ttulo1"/>
+        <w:rPr>
+          <w:rFonts w:ascii="Times New Roman" w:hAnsi="Times New Roman" w:cs="Times New Roman"/>
+        </w:rPr>
+      </w:pPr>
+      <w:bookmarkStart w:id="25" w:name="_Toc55059729"/>
+      <w:r>
+        <w:rPr>
+          <w:rFonts w:ascii="Times New Roman" w:hAnsi="Times New Roman" w:cs="Times New Roman"/>
+        </w:rPr>
+        <w:t>4. Uso de elementos HTML</w:t>
+      </w:r>
+      <w:bookmarkEnd w:id="25"/>
+    </w:p>
+    <w:p>
+      <w:pPr>
+        <w:jc w:val="both"/>
+        <w:rPr>
+          <w:rFonts w:ascii="Times New Roman" w:hAnsi="Times New Roman" w:cs="Times New Roman"/>
+          <w:sz w:val="24"/>
+          <w:szCs w:val="24"/>
+        </w:rPr>
+      </w:pPr>
+      <w:r>
+        <w:rPr>
+          <w:rFonts w:ascii="Times New Roman" w:hAnsi="Times New Roman" w:cs="Times New Roman"/>
+          <w:sz w:val="24"/>
+          <w:szCs w:val="24"/>
+        </w:rPr>
+        <w:t>Para la implementación de los elementos previamente nombrados, vamos a explicar qué elementos HTML vamos a utilizar. Para empezar, recordemos que tenemos que seguir la metodología BEM, por lo que los contenedores que utilicemos deberán tener una clase asociada, y esa misma clase la deben “heredar” los elementos dentro del contenedor, agregando un guion, lo cual nos ayudará más a adelante cuando implementemos el estilo con los ficheros CSS.</w:t>
+      </w:r>
+    </w:p>
+    <w:p>
+      <w:pPr>
+        <w:jc w:val="both"/>
+        <w:rPr>
+          <w:rFonts w:ascii="Times New Roman" w:hAnsi="Times New Roman" w:cs="Times New Roman"/>
+          <w:sz w:val="24"/>
+          <w:szCs w:val="24"/>
+        </w:rPr>
+      </w:pPr>
+      <w:r>
+        <w:rPr>
+          <w:rFonts w:ascii="Times New Roman" w:hAnsi="Times New Roman" w:cs="Times New Roman"/>
+          <w:sz w:val="24"/>
+          <w:szCs w:val="24"/>
+        </w:rPr>
+        <w:t xml:space="preserve">En general, cada página debe tener el mismo esquema, por lo que el </w:t>
+      </w:r>
+      <w:r>
+        <w:rPr>
+          <w:rFonts w:ascii="Times New Roman" w:hAnsi="Times New Roman" w:cs="Times New Roman"/>
+          <w:i/>
+          <w:iCs/>
+          <w:sz w:val="24"/>
+          <w:szCs w:val="24"/>
+        </w:rPr>
+        <w:t>header</w:t>
+      </w:r>
+      <w:r>
+        <w:rPr>
+          <w:rFonts w:ascii="Times New Roman" w:hAnsi="Times New Roman" w:cs="Times New Roman"/>
+          <w:sz w:val="24"/>
+          <w:szCs w:val="24"/>
+        </w:rPr>
+        <w:t xml:space="preserve"> y el </w:t>
+      </w:r>
+      <w:r>
+        <w:rPr>
+          <w:rFonts w:ascii="Times New Roman" w:hAnsi="Times New Roman" w:cs="Times New Roman"/>
+          <w:i/>
+          <w:iCs/>
+          <w:sz w:val="24"/>
+          <w:szCs w:val="24"/>
+        </w:rPr>
+        <w:t>footer</w:t>
+      </w:r>
+      <w:r>
+        <w:rPr>
+          <w:rFonts w:ascii="Times New Roman" w:hAnsi="Times New Roman" w:cs="Times New Roman"/>
+          <w:sz w:val="24"/>
+          <w:szCs w:val="24"/>
+        </w:rPr>
+        <w:t xml:space="preserve"> no será necesario programarlos cada vez. No obstante, como cada página es diferente, pues </w:t>
+      </w:r>
+      <w:r>
+        <w:rPr>
+          <w:rFonts w:ascii="Times New Roman" w:hAnsi="Times New Roman" w:cs="Times New Roman"/>
+          <w:sz w:val="24"/>
+          <w:szCs w:val="24"/>
+        </w:rPr>
+        <w:lastRenderedPageBreak/>
+        <w:t xml:space="preserve">el contenido cambiará, aunque mantendremos el uso de contenedores genéricos </w:t>
+      </w:r>
+      <w:r>
+        <w:rPr>
+          <w:rFonts w:ascii="Times New Roman" w:hAnsi="Times New Roman" w:cs="Times New Roman"/>
+          <w:i/>
+          <w:iCs/>
+          <w:sz w:val="24"/>
+          <w:szCs w:val="24"/>
+        </w:rPr>
+        <w:t>div</w:t>
+      </w:r>
+      <w:r>
+        <w:rPr>
+          <w:rFonts w:ascii="Times New Roman" w:hAnsi="Times New Roman" w:cs="Times New Roman"/>
+          <w:sz w:val="24"/>
+          <w:szCs w:val="24"/>
+        </w:rPr>
+        <w:t xml:space="preserve"> para envolver los diferentes elementos y así darles una clase para seguir la metodología.</w:t>
+      </w:r>
+    </w:p>
     <w:sectPr>
+      <w:footerReference w:type="default" r:id="rId18"/>
       <w:pgSz w:w="11906" w:h="16838"/>
       <w:pgMar w:top="1417" w:right="1701" w:bottom="1417" w:left="1701" w:header="708" w:footer="708" w:gutter="0"/>
       <w:cols w:space="708"/>
+      <w:titlePg/>
       <w:docGrid w:linePitch="360"/>
     </w:sectPr>
   </w:body>
 </w:document>
+</file>
+
+<file path=word/endnotes.xml><?xml version="1.0" encoding="utf-8"?>
+<w:endnotes xmlns:wpc="http://schemas.microsoft.com/office/word/2010/wordprocessingCanvas" xmlns:cx="http://schemas.microsoft.com/office/drawing/2014/chartex" xmlns:cx1="http://schemas.microsoft.com/office/drawing/2015/9/8/chartex" xmlns:cx2="http://schemas.microsoft.com/office/drawing/2015/10/21/chartex" xmlns:cx3="http://schemas.microsoft.com/office/drawing/2016/5/9/chartex" xmlns:cx4="http://schemas.microsoft.com/office/drawing/2016/5/10/chartex" xmlns:cx5="http://schemas.microsoft.com/office/drawing/2016/5/11/chartex" xmlns:cx6="http://schemas.microsoft.com/office/drawing/2016/5/12/chartex" xmlns:cx7="http://schemas.microsoft.com/office/drawing/2016/5/13/chartex" xmlns:cx8="http://schemas.microsoft.com/office/drawing/2016/5/14/chartex" xmlns:mc="http://schemas.openxmlformats.org/markup-compatibility/2006" xmlns:aink="http://schemas.microsoft.com/office/drawing/2016/ink" xmlns:am3d="http://schemas.microsoft.com/office/drawing/2017/model3d" xmlns:o="urn:schemas-microsoft-com:office:office" xmlns:r="http://schemas.openxmlformats.org/officeDocument/2006/relationships" xmlns:m="http://schemas.openxmlformats.org/officeDocument/2006/math" xmlns:v="urn:schemas-microsoft-com:vml" xmlns:wp14="http://schemas.microsoft.com/office/word/2010/wordprocessingDrawing" xmlns:wp="http://schemas.openxmlformats.org/drawingml/2006/wordprocessingDrawing" xmlns:w10="urn:schemas-microsoft-com:office:word" xmlns:w="http://schemas.openxmlformats.org/wordprocessingml/2006/main" xmlns:w14="http://schemas.microsoft.com/office/word/2010/wordml" xmlns:w15="http://schemas.microsoft.com/office/word/2012/wordml" xmlns:w16cex="http://schemas.microsoft.com/office/word/2018/wordml/cex" xmlns:w16cid="http://schemas.microsoft.com/office/word/2016/wordml/cid" xmlns:w16="http://schemas.microsoft.com/office/word/2018/wordml" xmlns:w16se="http://schemas.microsoft.com/office/word/2015/wordml/symex" xmlns:wpg="http://schemas.microsoft.com/office/word/2010/wordprocessingGroup" xmlns:wpi="http://schemas.microsoft.com/office/word/2010/wordprocessingInk" xmlns:wne="http://schemas.microsoft.com/office/word/2006/wordml" xmlns:wps="http://schemas.microsoft.com/office/word/2010/wordprocessingShape" mc:Ignorable="w14 w15 w16se w16cid w16 w16cex wp14">
+  <w:endnote w:type="separator" w:id="-1">
+    <w:p>
+      <w:pPr>
+        <w:spacing w:after="0" w:line="240" w:lineRule="auto"/>
+      </w:pPr>
+      <w:r>
+        <w:separator/>
+      </w:r>
+    </w:p>
+  </w:endnote>
+  <w:endnote w:type="continuationSeparator" w:id="0">
+    <w:p>
+      <w:pPr>
+        <w:spacing w:after="0" w:line="240" w:lineRule="auto"/>
+      </w:pPr>
+      <w:r>
+        <w:continuationSeparator/>
+      </w:r>
+    </w:p>
+  </w:endnote>
+</w:endnotes>
+</file>
+
+<file path=word/footer1.xml><?xml version="1.0" encoding="utf-8"?>
+<w:ftr xmlns:wpc="http://schemas.microsoft.com/office/word/2010/wordprocessingCanvas" xmlns:cx="http://schemas.microsoft.com/office/drawing/2014/chartex" xmlns:cx1="http://schemas.microsoft.com/office/drawing/2015/9/8/chartex" xmlns:cx2="http://schemas.microsoft.com/office/drawing/2015/10/21/chartex" xmlns:cx3="http://schemas.microsoft.com/office/drawing/2016/5/9/chartex" xmlns:cx4="http://schemas.microsoft.com/office/drawing/2016/5/10/chartex" xmlns:cx5="http://schemas.microsoft.com/office/drawing/2016/5/11/chartex" xmlns:cx6="http://schemas.microsoft.com/office/drawing/2016/5/12/chartex" xmlns:cx7="http://schemas.microsoft.com/office/drawing/2016/5/13/chartex" xmlns:cx8="http://schemas.microsoft.com/office/drawing/2016/5/14/chartex" xmlns:mc="http://schemas.openxmlformats.org/markup-compatibility/2006" xmlns:aink="http://schemas.microsoft.com/office/drawing/2016/ink" xmlns:am3d="http://schemas.microsoft.com/office/drawing/2017/model3d" xmlns:o="urn:schemas-microsoft-com:office:office" xmlns:r="http://schemas.openxmlformats.org/officeDocument/2006/relationships" xmlns:m="http://schemas.openxmlformats.org/officeDocument/2006/math" xmlns:v="urn:schemas-microsoft-com:vml" xmlns:wp14="http://schemas.microsoft.com/office/word/2010/wordprocessingDrawing" xmlns:wp="http://schemas.openxmlformats.org/drawingml/2006/wordprocessingDrawing" xmlns:w10="urn:schemas-microsoft-com:office:word" xmlns:w="http://schemas.openxmlformats.org/wordprocessingml/2006/main" xmlns:w14="http://schemas.microsoft.com/office/word/2010/wordml" xmlns:w15="http://schemas.microsoft.com/office/word/2012/wordml" xmlns:w16cex="http://schemas.microsoft.com/office/word/2018/wordml/cex" xmlns:w16cid="http://schemas.microsoft.com/office/word/2016/wordml/cid" xmlns:w16="http://schemas.microsoft.com/office/word/2018/wordml" xmlns:w16se="http://schemas.microsoft.com/office/word/2015/wordml/symex" xmlns:wpg="http://schemas.microsoft.com/office/word/2010/wordprocessingGroup" xmlns:wpi="http://schemas.microsoft.com/office/word/2010/wordprocessingInk" xmlns:wne="http://schemas.microsoft.com/office/word/2006/wordml" xmlns:wps="http://schemas.microsoft.com/office/word/2010/wordprocessingShape" mc:Ignorable="w14 w15 w16se w16cid w16 w16cex wp14">
+  <w:p>
+    <w:pPr>
+      <w:pStyle w:val="Piedepgina"/>
+      <w:jc w:val="center"/>
+      <w:rPr>
+        <w:caps/>
+        <w:color w:val="4472C4" w:themeColor="accent1"/>
+      </w:rPr>
+    </w:pPr>
+    <w:r>
+      <w:rPr>
+        <w:caps/>
+        <w:color w:val="4472C4" w:themeColor="accent1"/>
+      </w:rPr>
+      <w:fldChar w:fldCharType="begin"/>
+    </w:r>
+    <w:r>
+      <w:rPr>
+        <w:caps/>
+        <w:color w:val="4472C4" w:themeColor="accent1"/>
+      </w:rPr>
+      <w:instrText>PAGE   \* MERGEFORMAT</w:instrText>
+    </w:r>
+    <w:r>
+      <w:rPr>
+        <w:caps/>
+        <w:color w:val="4472C4" w:themeColor="accent1"/>
+      </w:rPr>
+      <w:fldChar w:fldCharType="separate"/>
+    </w:r>
+    <w:r>
+      <w:rPr>
+        <w:caps/>
+        <w:color w:val="4472C4" w:themeColor="accent1"/>
+      </w:rPr>
+      <w:t>2</w:t>
+    </w:r>
+    <w:r>
+      <w:rPr>
+        <w:caps/>
+        <w:color w:val="4472C4" w:themeColor="accent1"/>
+      </w:rPr>
+      <w:fldChar w:fldCharType="end"/>
+    </w:r>
+  </w:p>
+  <w:p>
+    <w:pPr>
+      <w:pStyle w:val="Piedepgina"/>
+    </w:pPr>
+  </w:p>
+</w:ftr>
+</file>
+
+<file path=word/footnotes.xml><?xml version="1.0" encoding="utf-8"?>
+<w:footnotes xmlns:wpc="http://schemas.microsoft.com/office/word/2010/wordprocessingCanvas" xmlns:cx="http://schemas.microsoft.com/office/drawing/2014/chartex" xmlns:cx1="http://schemas.microsoft.com/office/drawing/2015/9/8/chartex" xmlns:cx2="http://schemas.microsoft.com/office/drawing/2015/10/21/chartex" xmlns:cx3="http://schemas.microsoft.com/office/drawing/2016/5/9/chartex" xmlns:cx4="http://schemas.microsoft.com/office/drawing/2016/5/10/chartex" xmlns:cx5="http://schemas.microsoft.com/office/drawing/2016/5/11/chartex" xmlns:cx6="http://schemas.microsoft.com/office/drawing/2016/5/12/chartex" xmlns:cx7="http://schemas.microsoft.com/office/drawing/2016/5/13/chartex" xmlns:cx8="http://schemas.microsoft.com/office/drawing/2016/5/14/chartex" xmlns:mc="http://schemas.openxmlformats.org/markup-compatibility/2006" xmlns:aink="http://schemas.microsoft.com/office/drawing/2016/ink" xmlns:am3d="http://schemas.microsoft.com/office/drawing/2017/model3d" xmlns:o="urn:schemas-microsoft-com:office:office" xmlns:r="http://schemas.openxmlformats.org/officeDocument/2006/relationships" xmlns:m="http://schemas.openxmlformats.org/officeDocument/2006/math" xmlns:v="urn:schemas-microsoft-com:vml" xmlns:wp14="http://schemas.microsoft.com/office/word/2010/wordprocessingDrawing" xmlns:wp="http://schemas.openxmlformats.org/drawingml/2006/wordprocessingDrawing" xmlns:w10="urn:schemas-microsoft-com:office:word" xmlns:w="http://schemas.openxmlformats.org/wordprocessingml/2006/main" xmlns:w14="http://schemas.microsoft.com/office/word/2010/wordml" xmlns:w15="http://schemas.microsoft.com/office/word/2012/wordml" xmlns:w16cex="http://schemas.microsoft.com/office/word/2018/wordml/cex" xmlns:w16cid="http://schemas.microsoft.com/office/word/2016/wordml/cid" xmlns:w16="http://schemas.microsoft.com/office/word/2018/wordml" xmlns:w16se="http://schemas.microsoft.com/office/word/2015/wordml/symex" xmlns:wpg="http://schemas.microsoft.com/office/word/2010/wordprocessingGroup" xmlns:wpi="http://schemas.microsoft.com/office/word/2010/wordprocessingInk" xmlns:wne="http://schemas.microsoft.com/office/word/2006/wordml" xmlns:wps="http://schemas.microsoft.com/office/word/2010/wordprocessingShape" mc:Ignorable="w14 w15 w16se w16cid w16 w16cex wp14">
+  <w:footnote w:type="separator" w:id="-1">
+    <w:p>
+      <w:pPr>
+        <w:spacing w:after="0" w:line="240" w:lineRule="auto"/>
+      </w:pPr>
+      <w:r>
+        <w:separator/>
+      </w:r>
+    </w:p>
+  </w:footnote>
+  <w:footnote w:type="continuationSeparator" w:id="0">
+    <w:p>
+      <w:pPr>
+        <w:spacing w:after="0" w:line="240" w:lineRule="auto"/>
+      </w:pPr>
+      <w:r>
+        <w:continuationSeparator/>
+      </w:r>
+    </w:p>
+  </w:footnote>
+</w:footnotes>
+</file>
+
+<file path=word/numbering.xml><?xml version="1.0" encoding="utf-8"?>
+<w:numbering xmlns:wpc="http://schemas.microsoft.com/office/word/2010/wordprocessingCanvas" xmlns:cx="http://schemas.microsoft.com/office/drawing/2014/chartex" xmlns:cx1="http://schemas.microsoft.com/office/drawing/2015/9/8/chartex" xmlns:cx2="http://schemas.microsoft.com/office/drawing/2015/10/21/chartex" xmlns:cx3="http://schemas.microsoft.com/office/drawing/2016/5/9/chartex" xmlns:cx4="http://schemas.microsoft.com/office/drawing/2016/5/10/chartex" xmlns:cx5="http://schemas.microsoft.com/office/drawing/2016/5/11/chartex" xmlns:cx6="http://schemas.microsoft.com/office/drawing/2016/5/12/chartex" xmlns:cx7="http://schemas.microsoft.com/office/drawing/2016/5/13/chartex" xmlns:cx8="http://schemas.microsoft.com/office/drawing/2016/5/14/chartex" xmlns:mc="http://schemas.openxmlformats.org/markup-compatibility/2006" xmlns:aink="http://schemas.microsoft.com/office/drawing/2016/ink" xmlns:am3d="http://schemas.microsoft.com/office/drawing/2017/model3d" xmlns:o="urn:schemas-microsoft-com:office:office" xmlns:r="http://schemas.openxmlformats.org/officeDocument/2006/relationships" xmlns:m="http://schemas.openxmlformats.org/officeDocument/2006/math" xmlns:v="urn:schemas-microsoft-com:vml" xmlns:wp14="http://schemas.microsoft.com/office/word/2010/wordprocessingDrawing" xmlns:wp="http://schemas.openxmlformats.org/drawingml/2006/wordprocessingDrawing" xmlns:w10="urn:schemas-microsoft-com:office:word" xmlns:w="http://schemas.openxmlformats.org/wordprocessingml/2006/main" xmlns:w14="http://schemas.microsoft.com/office/word/2010/wordml" xmlns:w15="http://schemas.microsoft.com/office/word/2012/wordml" xmlns:w16cex="http://schemas.microsoft.com/office/word/2018/wordml/cex" xmlns:w16cid="http://schemas.microsoft.com/office/word/2016/wordml/cid" xmlns:w16="http://schemas.microsoft.com/office/word/2018/wordml" xmlns:w16se="http://schemas.microsoft.com/office/word/2015/wordml/symex" xmlns:wpg="http://schemas.microsoft.com/office/word/2010/wordprocessingGroup" xmlns:wpi="http://schemas.microsoft.com/office/word/2010/wordprocessingInk" xmlns:wne="http://schemas.microsoft.com/office/word/2006/wordml" xmlns:wps="http://schemas.microsoft.com/office/word/2010/wordprocessingShape" mc:Ignorable="w14 w15 w16se w16cid w16 w16cex wp14">
+  <w:abstractNum w:abstractNumId="0" w15:restartNumberingAfterBreak="0">
+    <w:nsid w:val="08240319"/>
+    <w:multiLevelType w:val="hybridMultilevel"/>
+    <w:tmpl w:val="9E8E22E2"/>
+    <w:lvl w:ilvl="0" w:tplc="0809000F">
+      <w:start w:val="1"/>
+      <w:numFmt w:val="decimal"/>
+      <w:lvlText w:val="%1."/>
+      <w:lvlJc w:val="left"/>
+      <w:pPr>
+        <w:ind w:left="720" w:hanging="360"/>
+      </w:pPr>
+      <w:rPr>
+        <w:rFonts w:hint="default"/>
+      </w:rPr>
+    </w:lvl>
+    <w:lvl w:ilvl="1" w:tplc="08090019" w:tentative="1">
+      <w:start w:val="1"/>
+      <w:numFmt w:val="lowerLetter"/>
+      <w:lvlText w:val="%2."/>
+      <w:lvlJc w:val="left"/>
+      <w:pPr>
+        <w:ind w:left="1440" w:hanging="360"/>
+      </w:pPr>
+    </w:lvl>
+    <w:lvl w:ilvl="2" w:tplc="0809001B" w:tentative="1">
+      <w:start w:val="1"/>
+      <w:numFmt w:val="lowerRoman"/>
+      <w:lvlText w:val="%3."/>
+      <w:lvlJc w:val="right"/>
+      <w:pPr>
+        <w:ind w:left="2160" w:hanging="180"/>
+      </w:pPr>
+    </w:lvl>
+    <w:lvl w:ilvl="3" w:tplc="0809000F" w:tentative="1">
+      <w:start w:val="1"/>
+      <w:numFmt w:val="decimal"/>
+      <w:lvlText w:val="%4."/>
+      <w:lvlJc w:val="left"/>
+      <w:pPr>
+        <w:ind w:left="2880" w:hanging="360"/>
+      </w:pPr>
+    </w:lvl>
+    <w:lvl w:ilvl="4" w:tplc="08090019" w:tentative="1">
+      <w:start w:val="1"/>
+      <w:numFmt w:val="lowerLetter"/>
+      <w:lvlText w:val="%5."/>
+      <w:lvlJc w:val="left"/>
+      <w:pPr>
+        <w:ind w:left="3600" w:hanging="360"/>
+      </w:pPr>
+    </w:lvl>
+    <w:lvl w:ilvl="5" w:tplc="0809001B" w:tentative="1">
+      <w:start w:val="1"/>
+      <w:numFmt w:val="lowerRoman"/>
+      <w:lvlText w:val="%6."/>
+      <w:lvlJc w:val="right"/>
+      <w:pPr>
+        <w:ind w:left="4320" w:hanging="180"/>
+      </w:pPr>
+    </w:lvl>
+    <w:lvl w:ilvl="6" w:tplc="0809000F" w:tentative="1">
+      <w:start w:val="1"/>
+      <w:numFmt w:val="decimal"/>
+      <w:lvlText w:val="%7."/>
+      <w:lvlJc w:val="left"/>
+      <w:pPr>
+        <w:ind w:left="5040" w:hanging="360"/>
+      </w:pPr>
+    </w:lvl>
+    <w:lvl w:ilvl="7" w:tplc="08090019" w:tentative="1">
+      <w:start w:val="1"/>
+      <w:numFmt w:val="lowerLetter"/>
+      <w:lvlText w:val="%8."/>
+      <w:lvlJc w:val="left"/>
+      <w:pPr>
+        <w:ind w:left="5760" w:hanging="360"/>
+      </w:pPr>
+    </w:lvl>
+    <w:lvl w:ilvl="8" w:tplc="0809001B" w:tentative="1">
+      <w:start w:val="1"/>
+      <w:numFmt w:val="lowerRoman"/>
+      <w:lvlText w:val="%9."/>
+      <w:lvlJc w:val="right"/>
+      <w:pPr>
+        <w:ind w:left="6480" w:hanging="180"/>
+      </w:pPr>
+    </w:lvl>
+  </w:abstractNum>
+  <w:num w:numId="1">
+    <w:abstractNumId w:val="0"/>
+  </w:num>
+</w:numbering>
 </file>
 
 <file path=word/styles.xml><?xml version="1.0" encoding="utf-8"?>
@@ -724,6 +3582,7 @@
     <w:lsdException w:name="HTML Sample" w:semiHidden="1" w:unhideWhenUsed="1"/>
     <w:lsdException w:name="HTML Typewriter" w:semiHidden="1" w:unhideWhenUsed="1"/>
     <w:lsdException w:name="HTML Variable" w:semiHidden="1" w:unhideWhenUsed="1"/>
+    <w:lsdException w:name="Normal Table" w:semiHidden="1" w:unhideWhenUsed="1"/>
     <w:lsdException w:name="annotation subject" w:semiHidden="1" w:unhideWhenUsed="1"/>
     <w:lsdException w:name="No List" w:semiHidden="1" w:unhideWhenUsed="1"/>
     <w:lsdException w:name="Outline List 1" w:semiHidden="1" w:unhideWhenUsed="1"/>
@@ -770,8 +3629,10 @@
     <w:lsdException w:name="Table Subtle 2" w:semiHidden="1" w:unhideWhenUsed="1"/>
     <w:lsdException w:name="Table Web 1" w:semiHidden="1" w:unhideWhenUsed="1"/>
     <w:lsdException w:name="Table Web 2" w:semiHidden="1" w:unhideWhenUsed="1"/>
+    <w:lsdException w:name="Table Web 3" w:semiHidden="1" w:unhideWhenUsed="1"/>
     <w:lsdException w:name="Balloon Text" w:semiHidden="1" w:unhideWhenUsed="1"/>
     <w:lsdException w:name="Table Grid" w:uiPriority="39"/>
+    <w:lsdException w:name="Table Theme" w:semiHidden="1" w:unhideWhenUsed="1"/>
     <w:lsdException w:name="Placeholder Text" w:semiHidden="1"/>
     <w:lsdException w:name="No Spacing" w:uiPriority="1" w:qFormat="1"/>
     <w:lsdException w:name="Light Shading" w:uiPriority="60"/>
@@ -1097,6 +3958,110 @@
       <w:u w:val="single"/>
     </w:rPr>
   </w:style>
+  <w:style w:type="paragraph" w:styleId="Descripcin">
+    <w:name w:val="caption"/>
+    <w:basedOn w:val="Normal"/>
+    <w:next w:val="Normal"/>
+    <w:uiPriority w:val="35"/>
+    <w:unhideWhenUsed/>
+    <w:qFormat/>
+    <w:rsid w:val="0007410C"/>
+    <w:pPr>
+      <w:spacing w:after="200" w:line="240" w:lineRule="auto"/>
+    </w:pPr>
+    <w:rPr>
+      <w:i/>
+      <w:iCs/>
+      <w:color w:val="44546A" w:themeColor="text2"/>
+      <w:sz w:val="18"/>
+      <w:szCs w:val="18"/>
+    </w:rPr>
+  </w:style>
+  <w:style w:type="paragraph" w:styleId="Tabladeilustraciones">
+    <w:name w:val="table of figures"/>
+    <w:basedOn w:val="Normal"/>
+    <w:next w:val="Normal"/>
+    <w:uiPriority w:val="99"/>
+    <w:unhideWhenUsed/>
+    <w:rsid w:val="0007410C"/>
+    <w:pPr>
+      <w:spacing w:after="0"/>
+    </w:pPr>
+  </w:style>
+  <w:style w:type="paragraph" w:styleId="Encabezado">
+    <w:name w:val="header"/>
+    <w:basedOn w:val="Normal"/>
+    <w:link w:val="EncabezadoCar"/>
+    <w:uiPriority w:val="99"/>
+    <w:unhideWhenUsed/>
+    <w:rsid w:val="003C3C8A"/>
+    <w:pPr>
+      <w:tabs>
+        <w:tab w:val="center" w:pos="4252"/>
+        <w:tab w:val="right" w:pos="8504"/>
+      </w:tabs>
+      <w:spacing w:after="0" w:line="240" w:lineRule="auto"/>
+    </w:pPr>
+  </w:style>
+  <w:style w:type="character" w:customStyle="1" w:styleId="EncabezadoCar">
+    <w:name w:val="Encabezado Car"/>
+    <w:basedOn w:val="Fuentedeprrafopredeter"/>
+    <w:link w:val="Encabezado"/>
+    <w:uiPriority w:val="99"/>
+    <w:rsid w:val="003C3C8A"/>
+  </w:style>
+  <w:style w:type="paragraph" w:styleId="Piedepgina">
+    <w:name w:val="footer"/>
+    <w:basedOn w:val="Normal"/>
+    <w:link w:val="PiedepginaCar"/>
+    <w:uiPriority w:val="99"/>
+    <w:unhideWhenUsed/>
+    <w:rsid w:val="003C3C8A"/>
+    <w:pPr>
+      <w:tabs>
+        <w:tab w:val="center" w:pos="4252"/>
+        <w:tab w:val="right" w:pos="8504"/>
+      </w:tabs>
+      <w:spacing w:after="0" w:line="240" w:lineRule="auto"/>
+    </w:pPr>
+  </w:style>
+  <w:style w:type="character" w:customStyle="1" w:styleId="PiedepginaCar">
+    <w:name w:val="Pie de página Car"/>
+    <w:basedOn w:val="Fuentedeprrafopredeter"/>
+    <w:link w:val="Piedepgina"/>
+    <w:uiPriority w:val="99"/>
+    <w:rsid w:val="003C3C8A"/>
+  </w:style>
+  <w:style w:type="paragraph" w:styleId="Textodeglobo">
+    <w:name w:val="Balloon Text"/>
+    <w:basedOn w:val="Normal"/>
+    <w:link w:val="TextodegloboCar"/>
+    <w:uiPriority w:val="99"/>
+    <w:semiHidden/>
+    <w:unhideWhenUsed/>
+    <w:rsid w:val="00EE5EF7"/>
+    <w:pPr>
+      <w:spacing w:after="0" w:line="240" w:lineRule="auto"/>
+    </w:pPr>
+    <w:rPr>
+      <w:rFonts w:ascii="Segoe UI" w:hAnsi="Segoe UI" w:cs="Segoe UI"/>
+      <w:sz w:val="18"/>
+      <w:szCs w:val="18"/>
+    </w:rPr>
+  </w:style>
+  <w:style w:type="character" w:customStyle="1" w:styleId="TextodegloboCar">
+    <w:name w:val="Texto de globo Car"/>
+    <w:basedOn w:val="Fuentedeprrafopredeter"/>
+    <w:link w:val="Textodeglobo"/>
+    <w:uiPriority w:val="99"/>
+    <w:semiHidden/>
+    <w:rsid w:val="00EE5EF7"/>
+    <w:rPr>
+      <w:rFonts w:ascii="Segoe UI" w:hAnsi="Segoe UI" w:cs="Segoe UI"/>
+      <w:sz w:val="18"/>
+      <w:szCs w:val="18"/>
+    </w:rPr>
+  </w:style>
 </w:styles>
 </file>
 

</xml_diff>